<commit_message>
(Done) Resume is now update to date
</commit_message>
<xml_diff>
--- a/src/assets/Brian_Sullivan.docx
+++ b/src/assets/Brian_Sullivan.docx
@@ -1,6 +1,6 @@
 
 <file path=word/document.xml><?xml version="1.0" encoding="utf-8"?>
-<w:document xmlns:wpc="http://schemas.microsoft.com/office/word/2010/wordprocessingCanvas" xmlns:cx="http://schemas.microsoft.com/office/drawing/2014/chartex" xmlns:cx1="http://schemas.microsoft.com/office/drawing/2015/9/8/chartex" xmlns:cx2="http://schemas.microsoft.com/office/drawing/2015/10/21/chartex" xmlns:cx3="http://schemas.microsoft.com/office/drawing/2016/5/9/chartex" xmlns:cx4="http://schemas.microsoft.com/office/drawing/2016/5/10/chartex" xmlns:cx5="http://schemas.microsoft.com/office/drawing/2016/5/11/chartex" xmlns:cx6="http://schemas.microsoft.com/office/drawing/2016/5/12/chartex" xmlns:cx7="http://schemas.microsoft.com/office/drawing/2016/5/13/chartex" xmlns:cx8="http://schemas.microsoft.com/office/drawing/2016/5/14/chartex" xmlns:mc="http://schemas.openxmlformats.org/markup-compatibility/2006" xmlns:aink="http://schemas.microsoft.com/office/drawing/2016/ink" xmlns:am3d="http://schemas.microsoft.com/office/drawing/2017/model3d" xmlns:o="urn:schemas-microsoft-com:office:office" xmlns:r="http://schemas.openxmlformats.org/officeDocument/2006/relationships" xmlns:m="http://schemas.openxmlformats.org/officeDocument/2006/math" xmlns:v="urn:schemas-microsoft-com:vml" xmlns:wp14="http://schemas.microsoft.com/office/word/2010/wordprocessingDrawing" xmlns:wp="http://schemas.openxmlformats.org/drawingml/2006/wordprocessingDrawing" xmlns:w10="urn:schemas-microsoft-com:office:word" xmlns:w="http://schemas.openxmlformats.org/wordprocessingml/2006/main" xmlns:w14="http://schemas.microsoft.com/office/word/2010/wordml" xmlns:w15="http://schemas.microsoft.com/office/word/2012/wordml" xmlns:w16cid="http://schemas.microsoft.com/office/word/2016/wordml/cid" xmlns:w16se="http://schemas.microsoft.com/office/word/2015/wordml/symex" xmlns:wpg="http://schemas.microsoft.com/office/word/2010/wordprocessingGroup" xmlns:wpi="http://schemas.microsoft.com/office/word/2010/wordprocessingInk" xmlns:wne="http://schemas.microsoft.com/office/word/2006/wordml" xmlns:wps="http://schemas.microsoft.com/office/word/2010/wordprocessingShape" mc:Ignorable="w14 w15 w16se w16cid wp14">
+<w:document xmlns:wpc="http://schemas.microsoft.com/office/word/2010/wordprocessingCanvas" xmlns:mc="http://schemas.openxmlformats.org/markup-compatibility/2006" xmlns:o="urn:schemas-microsoft-com:office:office" xmlns:r="http://schemas.openxmlformats.org/officeDocument/2006/relationships" xmlns:m="http://schemas.openxmlformats.org/officeDocument/2006/math" xmlns:v="urn:schemas-microsoft-com:vml" xmlns:wp14="http://schemas.microsoft.com/office/word/2010/wordprocessingDrawing" xmlns:wp="http://schemas.openxmlformats.org/drawingml/2006/wordprocessingDrawing" xmlns:w10="urn:schemas-microsoft-com:office:word" xmlns:w="http://schemas.openxmlformats.org/wordprocessingml/2006/main" xmlns:w14="http://schemas.microsoft.com/office/word/2010/wordml" xmlns:w15="http://schemas.microsoft.com/office/word/2012/wordml" xmlns:wpg="http://schemas.microsoft.com/office/word/2010/wordprocessingGroup" xmlns:wpi="http://schemas.microsoft.com/office/word/2010/wordprocessingInk" xmlns:wne="http://schemas.microsoft.com/office/word/2006/wordml" xmlns:wps="http://schemas.microsoft.com/office/word/2010/wordprocessingShape" mc:Ignorable="w14 w15 wp14">
   <w:body>
     <w:p>
       <w:pPr>
@@ -56,6 +56,25 @@
               <w:t>Lakeland, FL 33813</w:t>
             </w:r>
           </w:p>
+          <w:p>
+            <w:pPr>
+              <w:rPr>
+                <w:rFonts w:ascii="Arial" w:hAnsi="Arial" w:cs="Arial"/>
+                <w:b w:val="0"/>
+                <w:sz w:val="30"/>
+                <w:szCs w:val="30"/>
+              </w:rPr>
+            </w:pPr>
+            <w:r>
+              <w:rPr>
+                <w:rFonts w:ascii="Arial" w:hAnsi="Arial" w:cs="Arial"/>
+                <w:b w:val="0"/>
+                <w:sz w:val="30"/>
+                <w:szCs w:val="30"/>
+              </w:rPr>
+              <w:t>(727) 308 - 9463</w:t>
+            </w:r>
+          </w:p>
         </w:tc>
         <w:tc>
           <w:tcPr>
@@ -147,6 +166,14 @@
           <w:sz w:val="28"/>
           <w:szCs w:val="28"/>
         </w:rPr>
+        <w:t xml:space="preserve"> young</w:t>
+      </w:r>
+      <w:r>
+        <w:rPr>
+          <w:rFonts w:ascii="Arial" w:hAnsi="Arial" w:cs="Arial"/>
+          <w:sz w:val="28"/>
+          <w:szCs w:val="28"/>
+        </w:rPr>
         <w:t xml:space="preserve"> full stack .NET developer with experience </w:t>
       </w:r>
       <w:r>
@@ -155,181 +182,1217 @@
           <w:sz w:val="28"/>
           <w:szCs w:val="28"/>
         </w:rPr>
-        <w:t>in software development, SCRUM and team leadership, and project management.  I have had the opportunities to work on a wide range of projects with a variety of QA engineers and othe</w:t>
+        <w:t xml:space="preserve">in software development, SCRUM and team leadership, and project management.  </w:t>
+      </w:r>
+      <w:r>
+        <w:rPr>
+          <w:rFonts w:ascii="Arial" w:hAnsi="Arial" w:cs="Arial"/>
+          <w:sz w:val="28"/>
+          <w:szCs w:val="28"/>
+        </w:rPr>
+        <w:t>I work well with my seniors and juniors and know how to run a project alone</w:t>
+      </w:r>
+      <w:r>
+        <w:rPr>
+          <w:rFonts w:ascii="Arial" w:hAnsi="Arial" w:cs="Arial"/>
+          <w:sz w:val="28"/>
+          <w:szCs w:val="28"/>
+        </w:rPr>
+        <w:t xml:space="preserve">.  </w:t>
+      </w:r>
+      <w:r>
+        <w:rPr>
+          <w:rFonts w:ascii="Arial" w:hAnsi="Arial" w:cs="Arial"/>
+          <w:sz w:val="28"/>
+          <w:szCs w:val="28"/>
+        </w:rPr>
+        <w:t xml:space="preserve">My experiences up to this point have helped me develop my knowledge in </w:t>
+      </w:r>
+      <w:r>
+        <w:rPr>
+          <w:rFonts w:ascii="Arial" w:hAnsi="Arial" w:cs="Arial"/>
+          <w:b/>
+          <w:sz w:val="28"/>
+          <w:szCs w:val="28"/>
+        </w:rPr>
+        <w:t xml:space="preserve">ASP.NET (C# and VB), ASP (VBScript), </w:t>
+      </w:r>
+      <w:proofErr w:type="spellStart"/>
+      <w:r>
+        <w:rPr>
+          <w:rFonts w:ascii="Arial" w:hAnsi="Arial" w:cs="Arial"/>
+          <w:b/>
+          <w:sz w:val="28"/>
+          <w:szCs w:val="28"/>
+        </w:rPr>
+        <w:t>Javascript</w:t>
+      </w:r>
+      <w:proofErr w:type="spellEnd"/>
+      <w:r>
+        <w:rPr>
+          <w:rFonts w:ascii="Arial" w:hAnsi="Arial" w:cs="Arial"/>
+          <w:b/>
+          <w:sz w:val="28"/>
+          <w:szCs w:val="28"/>
+        </w:rPr>
+        <w:t xml:space="preserve">, CSS, HTML, SQL Server, APIs, Web Services, and </w:t>
+      </w:r>
+      <w:proofErr w:type="spellStart"/>
+      <w:r>
+        <w:rPr>
+          <w:rFonts w:ascii="Arial" w:hAnsi="Arial" w:cs="Arial"/>
+          <w:b/>
+          <w:sz w:val="28"/>
+          <w:szCs w:val="28"/>
+        </w:rPr>
+        <w:t>MicroServices</w:t>
+      </w:r>
+      <w:proofErr w:type="spellEnd"/>
+      <w:r>
+        <w:rPr>
+          <w:rFonts w:ascii="Arial" w:hAnsi="Arial" w:cs="Arial"/>
+          <w:sz w:val="28"/>
+          <w:szCs w:val="28"/>
+        </w:rPr>
+        <w:t>.</w:t>
+      </w:r>
+    </w:p>
+    <w:p>
+      <w:pPr>
+        <w:rPr>
+          <w:rFonts w:ascii="Arial" w:hAnsi="Arial" w:cs="Arial"/>
+          <w:sz w:val="28"/>
+          <w:szCs w:val="28"/>
+        </w:rPr>
+      </w:pPr>
+      <w:r>
+        <w:rPr>
+          <w:rFonts w:ascii="Arial" w:hAnsi="Arial" w:cs="Arial"/>
+          <w:sz w:val="28"/>
+          <w:szCs w:val="28"/>
+        </w:rPr>
+        <w:pict>
+          <v:rect id="_x0000_i1026" style="width:468pt;height:3pt" o:hralign="center" o:hrstd="t" o:hrnoshade="t" o:hr="t" fillcolor="black [3213]" stroked="f"/>
+        </w:pict>
+      </w:r>
+    </w:p>
+    <w:p>
+      <w:pPr>
+        <w:jc w:val="center"/>
+        <w:rPr>
+          <w:rFonts w:ascii="Arial" w:hAnsi="Arial" w:cs="Arial"/>
+          <w:b/>
+          <w:sz w:val="32"/>
+          <w:szCs w:val="28"/>
+        </w:rPr>
+      </w:pPr>
+      <w:r>
+        <w:rPr>
+          <w:rFonts w:ascii="Arial" w:hAnsi="Arial" w:cs="Arial"/>
+          <w:b/>
+          <w:sz w:val="32"/>
+          <w:szCs w:val="28"/>
+        </w:rPr>
+        <w:t>Skills, Languages, and IDEs</w:t>
+      </w:r>
+    </w:p>
+    <w:tbl>
+      <w:tblPr>
+        <w:tblStyle w:val="TableGrid"/>
+        <w:tblW w:w="0" w:type="auto"/>
+        <w:tblLook w:val="04A0" w:firstRow="1" w:lastRow="0" w:firstColumn="1" w:lastColumn="0" w:noHBand="0" w:noVBand="1"/>
+      </w:tblPr>
+      <w:tblGrid>
+        <w:gridCol w:w="3116"/>
+        <w:gridCol w:w="3117"/>
+        <w:gridCol w:w="3117"/>
+      </w:tblGrid>
+      <w:tr>
+        <w:tc>
+          <w:tcPr>
+            <w:tcW w:w="3116" w:type="dxa"/>
+          </w:tcPr>
+          <w:p>
+            <w:pPr>
+              <w:jc w:val="center"/>
+              <w:rPr>
+                <w:rFonts w:ascii="Arial" w:hAnsi="Arial" w:cs="Arial"/>
+                <w:sz w:val="28"/>
+                <w:szCs w:val="28"/>
+              </w:rPr>
+            </w:pPr>
+            <w:r>
+              <w:rPr>
+                <w:rFonts w:ascii="Arial" w:hAnsi="Arial" w:cs="Arial"/>
+                <w:sz w:val="28"/>
+                <w:szCs w:val="28"/>
+              </w:rPr>
+              <w:t>ASP.NET</w:t>
+            </w:r>
+          </w:p>
+        </w:tc>
+        <w:tc>
+          <w:tcPr>
+            <w:tcW w:w="3117" w:type="dxa"/>
+          </w:tcPr>
+          <w:p>
+            <w:pPr>
+              <w:jc w:val="center"/>
+              <w:rPr>
+                <w:rFonts w:ascii="Arial" w:hAnsi="Arial" w:cs="Arial"/>
+                <w:sz w:val="28"/>
+                <w:szCs w:val="28"/>
+              </w:rPr>
+            </w:pPr>
+            <w:proofErr w:type="spellStart"/>
+            <w:r>
+              <w:rPr>
+                <w:rFonts w:ascii="Arial" w:hAnsi="Arial" w:cs="Arial"/>
+                <w:sz w:val="28"/>
+                <w:szCs w:val="28"/>
+              </w:rPr>
+              <w:t>Javascript</w:t>
+            </w:r>
+            <w:proofErr w:type="spellEnd"/>
+            <w:r>
+              <w:rPr>
+                <w:rFonts w:ascii="Arial" w:hAnsi="Arial" w:cs="Arial"/>
+                <w:sz w:val="28"/>
+                <w:szCs w:val="28"/>
+              </w:rPr>
+              <w:t xml:space="preserve"> and JQuery</w:t>
+            </w:r>
+          </w:p>
+        </w:tc>
+        <w:tc>
+          <w:tcPr>
+            <w:tcW w:w="3117" w:type="dxa"/>
+          </w:tcPr>
+          <w:p>
+            <w:pPr>
+              <w:jc w:val="center"/>
+              <w:rPr>
+                <w:rFonts w:ascii="Arial" w:hAnsi="Arial" w:cs="Arial"/>
+                <w:sz w:val="10"/>
+                <w:szCs w:val="28"/>
+              </w:rPr>
+            </w:pPr>
+            <w:r>
+              <w:rPr>
+                <w:rFonts w:ascii="Arial" w:hAnsi="Arial" w:cs="Arial"/>
+                <w:sz w:val="28"/>
+                <w:szCs w:val="28"/>
+              </w:rPr>
+              <w:t>HTML, XML</w:t>
+            </w:r>
+            <w:r>
+              <w:rPr>
+                <w:rFonts w:ascii="Arial" w:hAnsi="Arial" w:cs="Arial"/>
+                <w:sz w:val="28"/>
+                <w:szCs w:val="28"/>
+              </w:rPr>
+              <w:br/>
+            </w:r>
+          </w:p>
+        </w:tc>
+      </w:tr>
+      <w:tr>
+        <w:tc>
+          <w:tcPr>
+            <w:tcW w:w="3116" w:type="dxa"/>
+          </w:tcPr>
+          <w:p>
+            <w:pPr>
+              <w:jc w:val="center"/>
+              <w:rPr>
+                <w:rFonts w:ascii="Arial" w:hAnsi="Arial" w:cs="Arial"/>
+                <w:sz w:val="28"/>
+                <w:szCs w:val="28"/>
+              </w:rPr>
+            </w:pPr>
+            <w:r>
+              <w:rPr>
+                <w:rFonts w:ascii="Arial" w:hAnsi="Arial" w:cs="Arial"/>
+                <w:sz w:val="28"/>
+                <w:szCs w:val="28"/>
+              </w:rPr>
+              <w:t>Visual Studio</w:t>
+            </w:r>
+          </w:p>
+        </w:tc>
+        <w:tc>
+          <w:tcPr>
+            <w:tcW w:w="3117" w:type="dxa"/>
+          </w:tcPr>
+          <w:p>
+            <w:pPr>
+              <w:jc w:val="center"/>
+              <w:rPr>
+                <w:rFonts w:ascii="Arial" w:hAnsi="Arial" w:cs="Arial"/>
+                <w:sz w:val="28"/>
+                <w:szCs w:val="28"/>
+              </w:rPr>
+            </w:pPr>
+            <w:r>
+              <w:rPr>
+                <w:rFonts w:ascii="Arial" w:hAnsi="Arial" w:cs="Arial"/>
+                <w:sz w:val="28"/>
+                <w:szCs w:val="28"/>
+              </w:rPr>
+              <w:t>VS Code</w:t>
+            </w:r>
+          </w:p>
+        </w:tc>
+        <w:tc>
+          <w:tcPr>
+            <w:tcW w:w="3117" w:type="dxa"/>
+          </w:tcPr>
+          <w:p>
+            <w:pPr>
+              <w:jc w:val="center"/>
+              <w:rPr>
+                <w:rFonts w:ascii="Arial" w:hAnsi="Arial" w:cs="Arial"/>
+                <w:sz w:val="10"/>
+                <w:szCs w:val="28"/>
+              </w:rPr>
+            </w:pPr>
+            <w:r>
+              <w:rPr>
+                <w:rFonts w:ascii="Arial" w:hAnsi="Arial" w:cs="Arial"/>
+                <w:sz w:val="28"/>
+                <w:szCs w:val="28"/>
+              </w:rPr>
+              <w:t xml:space="preserve">SQL Server </w:t>
+            </w:r>
+            <w:r>
+              <w:rPr>
+                <w:rFonts w:ascii="Arial" w:hAnsi="Arial" w:cs="Arial"/>
+                <w:sz w:val="28"/>
+                <w:szCs w:val="28"/>
+              </w:rPr>
+              <w:t>08 –</w:t>
+            </w:r>
+            <w:r>
+              <w:rPr>
+                <w:rFonts w:ascii="Arial" w:hAnsi="Arial" w:cs="Arial"/>
+                <w:sz w:val="28"/>
+                <w:szCs w:val="28"/>
+              </w:rPr>
+              <w:t xml:space="preserve"> </w:t>
+            </w:r>
+            <w:r>
+              <w:rPr>
+                <w:rFonts w:ascii="Arial" w:hAnsi="Arial" w:cs="Arial"/>
+                <w:sz w:val="28"/>
+                <w:szCs w:val="28"/>
+              </w:rPr>
+              <w:t>16</w:t>
+            </w:r>
+            <w:r>
+              <w:rPr>
+                <w:rFonts w:ascii="Arial" w:hAnsi="Arial" w:cs="Arial"/>
+                <w:sz w:val="10"/>
+                <w:szCs w:val="28"/>
+              </w:rPr>
+              <w:br/>
+            </w:r>
+          </w:p>
+        </w:tc>
+      </w:tr>
+      <w:tr>
+        <w:tc>
+          <w:tcPr>
+            <w:tcW w:w="3116" w:type="dxa"/>
+          </w:tcPr>
+          <w:p>
+            <w:pPr>
+              <w:jc w:val="center"/>
+              <w:rPr>
+                <w:rFonts w:ascii="Arial" w:hAnsi="Arial" w:cs="Arial"/>
+                <w:sz w:val="28"/>
+                <w:szCs w:val="28"/>
+              </w:rPr>
+            </w:pPr>
+            <w:r>
+              <w:rPr>
+                <w:rFonts w:ascii="Arial" w:hAnsi="Arial" w:cs="Arial"/>
+                <w:sz w:val="28"/>
+                <w:szCs w:val="28"/>
+              </w:rPr>
+              <w:t>IIS</w:t>
+            </w:r>
+          </w:p>
+        </w:tc>
+        <w:tc>
+          <w:tcPr>
+            <w:tcW w:w="3117" w:type="dxa"/>
+          </w:tcPr>
+          <w:p>
+            <w:pPr>
+              <w:jc w:val="center"/>
+              <w:rPr>
+                <w:rFonts w:ascii="Arial" w:hAnsi="Arial" w:cs="Arial"/>
+                <w:sz w:val="28"/>
+                <w:szCs w:val="28"/>
+              </w:rPr>
+            </w:pPr>
+            <w:r>
+              <w:rPr>
+                <w:rFonts w:ascii="Arial" w:hAnsi="Arial" w:cs="Arial"/>
+                <w:sz w:val="28"/>
+                <w:szCs w:val="28"/>
+              </w:rPr>
+              <w:t>Unit Testing</w:t>
+            </w:r>
+          </w:p>
+        </w:tc>
+        <w:tc>
+          <w:tcPr>
+            <w:tcW w:w="3117" w:type="dxa"/>
+          </w:tcPr>
+          <w:p>
+            <w:pPr>
+              <w:jc w:val="center"/>
+              <w:rPr>
+                <w:rFonts w:ascii="Arial" w:hAnsi="Arial" w:cs="Arial"/>
+                <w:sz w:val="28"/>
+                <w:szCs w:val="28"/>
+              </w:rPr>
+            </w:pPr>
+            <w:r>
+              <w:rPr>
+                <w:rFonts w:ascii="Arial" w:hAnsi="Arial" w:cs="Arial"/>
+                <w:sz w:val="28"/>
+                <w:szCs w:val="28"/>
+              </w:rPr>
+              <w:t>Jenkins</w:t>
+            </w:r>
+          </w:p>
+        </w:tc>
+      </w:tr>
+    </w:tbl>
+    <w:p>
+      <w:pPr>
+        <w:jc w:val="center"/>
+        <w:rPr>
+          <w:rFonts w:ascii="Arial" w:hAnsi="Arial" w:cs="Arial"/>
+          <w:b/>
+          <w:sz w:val="28"/>
+          <w:szCs w:val="28"/>
+        </w:rPr>
+      </w:pPr>
+      <w:r>
+        <w:rPr>
+          <w:rFonts w:ascii="Arial" w:hAnsi="Arial" w:cs="Arial"/>
+          <w:sz w:val="28"/>
+          <w:szCs w:val="28"/>
+        </w:rPr>
+        <w:pict>
+          <v:rect id="_x0000_i1027" style="width:468pt;height:3pt" o:hralign="center" o:hrstd="t" o:hrnoshade="t" o:hr="t" fillcolor="black [3213]" stroked="f"/>
+        </w:pict>
+      </w:r>
+    </w:p>
+    <w:p>
+      <w:pPr>
+        <w:jc w:val="center"/>
+        <w:rPr>
+          <w:rFonts w:ascii="Arial" w:hAnsi="Arial" w:cs="Arial"/>
+          <w:b/>
+          <w:sz w:val="32"/>
+          <w:szCs w:val="28"/>
+        </w:rPr>
+      </w:pPr>
+      <w:r>
+        <w:rPr>
+          <w:rFonts w:ascii="Arial" w:hAnsi="Arial" w:cs="Arial"/>
+          <w:b/>
+          <w:sz w:val="32"/>
+          <w:szCs w:val="28"/>
+        </w:rPr>
+        <w:t>Professional Experience</w:t>
+      </w:r>
+    </w:p>
+    <w:p>
+      <w:pPr>
+        <w:rPr>
+          <w:rFonts w:ascii="Arial" w:hAnsi="Arial" w:cs="Arial"/>
+          <w:sz w:val="28"/>
+          <w:szCs w:val="28"/>
+        </w:rPr>
+      </w:pPr>
+      <w:r>
+        <w:rPr>
+          <w:rFonts w:ascii="Arial" w:hAnsi="Arial" w:cs="Arial"/>
+          <w:b/>
+          <w:sz w:val="28"/>
+          <w:szCs w:val="28"/>
+        </w:rPr>
+        <w:t xml:space="preserve">Senior Software Developer, </w:t>
+      </w:r>
+      <w:r>
+        <w:rPr>
+          <w:rFonts w:ascii="Arial" w:hAnsi="Arial" w:cs="Arial"/>
+          <w:sz w:val="28"/>
+          <w:szCs w:val="28"/>
+        </w:rPr>
+        <w:t>September 2014 to present</w:t>
+      </w:r>
+      <w:r>
+        <w:rPr>
+          <w:rFonts w:ascii="Arial" w:hAnsi="Arial" w:cs="Arial"/>
+          <w:sz w:val="28"/>
+          <w:szCs w:val="28"/>
+        </w:rPr>
+        <w:br/>
+      </w:r>
+      <w:r>
+        <w:rPr>
+          <w:rFonts w:ascii="Arial" w:hAnsi="Arial" w:cs="Arial"/>
+          <w:sz w:val="28"/>
+          <w:szCs w:val="28"/>
+        </w:rPr>
+        <w:t>SHI Incorporated, Saint Petersburg, FL</w:t>
+      </w:r>
+    </w:p>
+    <w:p>
+      <w:pPr>
+        <w:rPr>
+          <w:rFonts w:ascii="Arial" w:hAnsi="Arial" w:cs="Arial"/>
+          <w:b/>
+          <w:sz w:val="28"/>
+          <w:szCs w:val="28"/>
+        </w:rPr>
+      </w:pPr>
+      <w:r>
+        <w:rPr>
+          <w:rFonts w:ascii="Arial" w:hAnsi="Arial" w:cs="Arial"/>
+          <w:sz w:val="28"/>
+          <w:szCs w:val="28"/>
+        </w:rPr>
+        <w:t xml:space="preserve">Maintain a SOAP Web Service, two .NET client application, an ASP.NET web application, and a standalone universally supported </w:t>
+      </w:r>
+      <w:proofErr w:type="spellStart"/>
+      <w:r>
+        <w:rPr>
+          <w:rFonts w:ascii="Arial" w:hAnsi="Arial" w:cs="Arial"/>
+          <w:sz w:val="28"/>
+          <w:szCs w:val="28"/>
+        </w:rPr>
+        <w:t>Javascript</w:t>
+      </w:r>
+      <w:proofErr w:type="spellEnd"/>
+      <w:r>
+        <w:rPr>
+          <w:rFonts w:ascii="Arial" w:hAnsi="Arial" w:cs="Arial"/>
+          <w:sz w:val="28"/>
+          <w:szCs w:val="28"/>
+        </w:rPr>
+        <w:t xml:space="preserve"> library.  Also actively work </w:t>
+      </w:r>
+      <w:r>
+        <w:rPr>
+          <w:rFonts w:ascii="Arial" w:hAnsi="Arial" w:cs="Arial"/>
+          <w:sz w:val="28"/>
+          <w:szCs w:val="28"/>
+        </w:rPr>
+        <w:t xml:space="preserve">on our </w:t>
+      </w:r>
+      <w:proofErr w:type="spellStart"/>
+      <w:r>
+        <w:rPr>
+          <w:rFonts w:ascii="Arial" w:hAnsi="Arial" w:cs="Arial"/>
+          <w:sz w:val="28"/>
+          <w:szCs w:val="28"/>
+        </w:rPr>
+        <w:t>MicroServices</w:t>
+      </w:r>
+      <w:proofErr w:type="spellEnd"/>
+      <w:r>
+        <w:rPr>
+          <w:rFonts w:ascii="Arial" w:hAnsi="Arial" w:cs="Arial"/>
+          <w:sz w:val="28"/>
+          <w:szCs w:val="28"/>
+        </w:rPr>
+        <w:t xml:space="preserve"> API project and lead a team of 3 other developers and a QA engineer.  </w:t>
+      </w:r>
+      <w:r>
+        <w:rPr>
+          <w:rFonts w:ascii="Arial" w:hAnsi="Arial" w:cs="Arial"/>
+          <w:b/>
+          <w:sz w:val="28"/>
+          <w:szCs w:val="28"/>
+        </w:rPr>
+        <w:t>Notable Achievements:</w:t>
+      </w:r>
+    </w:p>
+    <w:p>
+      <w:pPr>
+        <w:pStyle w:val="ListParagraph"/>
+        <w:numPr>
+          <w:ilvl w:val="0"/>
+          <w:numId w:val="1"/>
+        </w:numPr>
+        <w:rPr>
+          <w:rFonts w:ascii="Arial" w:hAnsi="Arial" w:cs="Arial"/>
+          <w:sz w:val="28"/>
+          <w:szCs w:val="28"/>
+        </w:rPr>
+      </w:pPr>
+      <w:r>
+        <w:rPr>
+          <w:rFonts w:ascii="Arial" w:hAnsi="Arial" w:cs="Arial"/>
+          <w:sz w:val="28"/>
+          <w:szCs w:val="28"/>
+        </w:rPr>
+        <w:t>Designed a POC in my personal time and presented it to upper management and secured the executive sponsorship needed to develop and release my project.  I was able to design, develop, and implement the project alone successfully.</w:t>
+      </w:r>
+    </w:p>
+    <w:p>
+      <w:pPr>
+        <w:pStyle w:val="ListParagraph"/>
+        <w:numPr>
+          <w:ilvl w:val="0"/>
+          <w:numId w:val="1"/>
+        </w:numPr>
+        <w:rPr>
+          <w:rFonts w:ascii="Arial" w:hAnsi="Arial" w:cs="Arial"/>
+          <w:sz w:val="28"/>
+          <w:szCs w:val="28"/>
+        </w:rPr>
+      </w:pPr>
+      <w:r>
+        <w:rPr>
+          <w:rFonts w:ascii="Arial" w:hAnsi="Arial" w:cs="Arial"/>
+          <w:sz w:val="28"/>
+          <w:szCs w:val="28"/>
+        </w:rPr>
+        <w:t xml:space="preserve">Developed a .NET application that used asynchronous logic and threads to </w:t>
+      </w:r>
+      <w:r>
+        <w:rPr>
+          <w:rFonts w:ascii="Arial" w:hAnsi="Arial" w:cs="Arial"/>
+          <w:sz w:val="28"/>
+          <w:szCs w:val="28"/>
+        </w:rPr>
+        <w:t>clone a database to allow a full clone of our production environment to a staging an</w:t>
+      </w:r>
+      <w:r>
+        <w:rPr>
+          <w:rFonts w:ascii="Arial" w:hAnsi="Arial" w:cs="Arial"/>
+          <w:sz w:val="28"/>
+          <w:szCs w:val="28"/>
+        </w:rPr>
+        <w:t>d local development environment.</w:t>
+      </w:r>
+    </w:p>
+    <w:p>
+      <w:pPr>
+        <w:jc w:val="center"/>
+        <w:rPr>
+          <w:rFonts w:ascii="Arial" w:hAnsi="Arial" w:cs="Arial"/>
+          <w:b/>
+          <w:sz w:val="28"/>
+          <w:szCs w:val="28"/>
+        </w:rPr>
+      </w:pPr>
+      <w:r>
+        <w:rPr>
+          <w:rFonts w:ascii="Arial" w:hAnsi="Arial" w:cs="Arial"/>
+          <w:b/>
+          <w:sz w:val="28"/>
+          <w:szCs w:val="28"/>
+        </w:rPr>
+        <w:lastRenderedPageBreak/>
+        <w:t>Personal References</w:t>
+      </w:r>
+    </w:p>
+    <w:p>
+      <w:pPr>
+        <w:rPr>
+          <w:rFonts w:ascii="Arial" w:hAnsi="Arial" w:cs="Arial"/>
+          <w:sz w:val="28"/>
+          <w:szCs w:val="28"/>
+        </w:rPr>
+      </w:pPr>
+      <w:r>
+        <w:rPr>
+          <w:rFonts w:ascii="Arial" w:hAnsi="Arial" w:cs="Arial"/>
+          <w:sz w:val="28"/>
+          <w:szCs w:val="28"/>
+        </w:rPr>
+        <w:pict>
+          <v:rect id="_x0000_i1028" style="width:468pt;height:3pt" o:hralign="center" o:hrstd="t" o:hrnoshade="t" o:hr="t" fillcolor="black [3213]" stroked="f"/>
+        </w:pict>
+      </w:r>
+    </w:p>
+    <w:p>
+      <w:pPr>
+        <w:rPr>
+          <w:rFonts w:ascii="Arial" w:hAnsi="Arial" w:cs="Arial"/>
+          <w:b/>
+          <w:sz w:val="28"/>
+          <w:szCs w:val="28"/>
+        </w:rPr>
+      </w:pPr>
+      <w:r>
+        <w:rPr>
+          <w:rFonts w:ascii="Arial" w:hAnsi="Arial" w:cs="Arial"/>
+          <w:b/>
+          <w:sz w:val="28"/>
+          <w:szCs w:val="28"/>
+        </w:rPr>
+        <w:br/>
+        <w:t xml:space="preserve">Brett </w:t>
+      </w:r>
+      <w:proofErr w:type="spellStart"/>
+      <w:r>
+        <w:rPr>
+          <w:rFonts w:ascii="Arial" w:hAnsi="Arial" w:cs="Arial"/>
+          <w:b/>
+          <w:sz w:val="28"/>
+          <w:szCs w:val="28"/>
+        </w:rPr>
+        <w:t>Husselbaugh</w:t>
+      </w:r>
+      <w:proofErr w:type="spellEnd"/>
+      <w:r>
+        <w:rPr>
+          <w:rFonts w:ascii="Arial" w:hAnsi="Arial" w:cs="Arial"/>
+          <w:b/>
+          <w:sz w:val="28"/>
+          <w:szCs w:val="28"/>
+        </w:rPr>
+        <w:t>, CEO and founder</w:t>
+      </w:r>
+      <w:r>
+        <w:rPr>
+          <w:rFonts w:ascii="Arial" w:hAnsi="Arial" w:cs="Arial"/>
+          <w:b/>
+          <w:sz w:val="28"/>
+          <w:szCs w:val="28"/>
+        </w:rPr>
+        <w:br/>
+      </w:r>
+      <w:proofErr w:type="spellStart"/>
+      <w:r>
+        <w:rPr>
+          <w:rFonts w:ascii="Arial" w:hAnsi="Arial" w:cs="Arial"/>
+          <w:b/>
+          <w:sz w:val="28"/>
+          <w:szCs w:val="28"/>
+        </w:rPr>
+        <w:t>Cirussoft</w:t>
+      </w:r>
+      <w:proofErr w:type="spellEnd"/>
+      <w:r>
+        <w:rPr>
+          <w:rFonts w:ascii="Arial" w:hAnsi="Arial" w:cs="Arial"/>
+          <w:b/>
+          <w:sz w:val="28"/>
+          <w:szCs w:val="28"/>
+        </w:rPr>
+        <w:t xml:space="preserve"> </w:t>
+      </w:r>
+      <w:proofErr w:type="spellStart"/>
+      <w:r>
+        <w:rPr>
+          <w:rFonts w:ascii="Arial" w:hAnsi="Arial" w:cs="Arial"/>
+          <w:b/>
+          <w:sz w:val="28"/>
+          <w:szCs w:val="28"/>
+        </w:rPr>
+        <w:t>Inc</w:t>
+      </w:r>
+      <w:proofErr w:type="spellEnd"/>
+      <w:r>
+        <w:rPr>
+          <w:rFonts w:ascii="Arial" w:hAnsi="Arial" w:cs="Arial"/>
+          <w:b/>
+          <w:sz w:val="28"/>
+          <w:szCs w:val="28"/>
+        </w:rPr>
+        <w:br/>
+        <w:t>Saint Petersburg, FL 33703</w:t>
+      </w:r>
+      <w:r>
+        <w:rPr>
+          <w:rFonts w:ascii="Arial" w:hAnsi="Arial" w:cs="Arial"/>
+          <w:b/>
+          <w:sz w:val="28"/>
+          <w:szCs w:val="28"/>
+        </w:rPr>
+        <w:br/>
+        <w:t>(727) 521 – 9585</w:t>
+      </w:r>
+      <w:r>
+        <w:rPr>
+          <w:rFonts w:ascii="Arial" w:hAnsi="Arial" w:cs="Arial"/>
+          <w:b/>
+          <w:sz w:val="28"/>
+          <w:szCs w:val="28"/>
+        </w:rPr>
+        <w:br/>
+        <w:t>BHusselbaugh@Cirussoft.com</w:t>
+      </w:r>
+      <w:r>
+        <w:rPr>
+          <w:rFonts w:ascii="Arial" w:hAnsi="Arial" w:cs="Arial"/>
+          <w:b/>
+          <w:sz w:val="28"/>
+          <w:szCs w:val="28"/>
+        </w:rPr>
+        <w:br/>
+        <w:t xml:space="preserve">Note: Brett was CEO and founder of </w:t>
+      </w:r>
+      <w:proofErr w:type="spellStart"/>
+      <w:r>
+        <w:rPr>
+          <w:rFonts w:ascii="Arial" w:hAnsi="Arial" w:cs="Arial"/>
+          <w:b/>
+          <w:sz w:val="28"/>
+          <w:szCs w:val="28"/>
+        </w:rPr>
+        <w:t>eTelligent</w:t>
+      </w:r>
+      <w:proofErr w:type="spellEnd"/>
+      <w:r>
+        <w:rPr>
+          <w:rFonts w:ascii="Arial" w:hAnsi="Arial" w:cs="Arial"/>
+          <w:b/>
+          <w:sz w:val="28"/>
+          <w:szCs w:val="28"/>
+        </w:rPr>
+        <w:t xml:space="preserve"> Solutions, which I joined five years ago before this co</w:t>
+      </w:r>
+      <w:r>
+        <w:rPr>
+          <w:rFonts w:ascii="Arial" w:hAnsi="Arial" w:cs="Arial"/>
+          <w:b/>
+          <w:sz w:val="28"/>
+          <w:szCs w:val="28"/>
+        </w:rPr>
+        <w:t>mpany was purchased by SHI Inc.</w:t>
+      </w:r>
+      <w:r>
+        <w:rPr>
+          <w:rFonts w:ascii="Arial" w:hAnsi="Arial" w:cs="Arial"/>
+          <w:b/>
+          <w:sz w:val="28"/>
+          <w:szCs w:val="28"/>
+        </w:rPr>
+        <w:br/>
+      </w:r>
+    </w:p>
+    <w:p>
+      <w:pPr>
+        <w:rPr>
+          <w:rFonts w:ascii="Arial" w:hAnsi="Arial" w:cs="Arial"/>
+          <w:b/>
+          <w:sz w:val="28"/>
+          <w:szCs w:val="28"/>
+        </w:rPr>
+      </w:pPr>
+      <w:r>
+        <w:rPr>
+          <w:rFonts w:ascii="Arial" w:hAnsi="Arial" w:cs="Arial"/>
+          <w:b/>
+          <w:sz w:val="28"/>
+          <w:szCs w:val="28"/>
+        </w:rPr>
+        <w:t>Erik Iversen, Managing Director</w:t>
+      </w:r>
+      <w:r>
+        <w:rPr>
+          <w:rFonts w:ascii="Arial" w:hAnsi="Arial" w:cs="Arial"/>
+          <w:b/>
+          <w:sz w:val="28"/>
+          <w:szCs w:val="28"/>
+        </w:rPr>
+        <w:br/>
+        <w:t xml:space="preserve">SHI </w:t>
+      </w:r>
+      <w:proofErr w:type="spellStart"/>
+      <w:r>
+        <w:rPr>
+          <w:rFonts w:ascii="Arial" w:hAnsi="Arial" w:cs="Arial"/>
+          <w:b/>
+          <w:sz w:val="28"/>
+          <w:szCs w:val="28"/>
+        </w:rPr>
+        <w:t>Inc</w:t>
+      </w:r>
+      <w:proofErr w:type="spellEnd"/>
+      <w:r>
+        <w:rPr>
+          <w:rFonts w:ascii="Arial" w:hAnsi="Arial" w:cs="Arial"/>
+          <w:b/>
+          <w:sz w:val="28"/>
+          <w:szCs w:val="28"/>
+        </w:rPr>
+        <w:br/>
+        <w:t>Saint Petersburg, FL 33705</w:t>
+      </w:r>
+      <w:r>
+        <w:rPr>
+          <w:rFonts w:ascii="Arial" w:hAnsi="Arial" w:cs="Arial"/>
+          <w:b/>
+          <w:sz w:val="28"/>
+          <w:szCs w:val="28"/>
+        </w:rPr>
+        <w:br/>
+        <w:t>(973) 714 – 7547</w:t>
       </w:r>
       <w:bookmarkStart w:id="0" w:name="_GoBack"/>
       <w:bookmarkEnd w:id="0"/>
       <w:r>
         <w:rPr>
           <w:rFonts w:ascii="Arial" w:hAnsi="Arial" w:cs="Arial"/>
-          <w:sz w:val="28"/>
-          <w:szCs w:val="28"/>
-        </w:rPr>
-        <w:t>r developers.  I have been fortunate enough to present a project</w:t>
-      </w:r>
-      <w:r>
-        <w:rPr>
-          <w:rFonts w:ascii="Arial" w:hAnsi="Arial" w:cs="Arial"/>
-          <w:sz w:val="28"/>
-          <w:szCs w:val="28"/>
-        </w:rPr>
-        <w:t xml:space="preserve"> concept</w:t>
-      </w:r>
-      <w:r>
-        <w:rPr>
-          <w:rFonts w:ascii="Arial" w:hAnsi="Arial" w:cs="Arial"/>
-          <w:sz w:val="28"/>
-          <w:szCs w:val="28"/>
-        </w:rPr>
-        <w:t xml:space="preserve"> to upper management and gain executive sponsorship to </w:t>
-      </w:r>
-      <w:r>
-        <w:rPr>
-          <w:rFonts w:ascii="Arial" w:hAnsi="Arial" w:cs="Arial"/>
-          <w:sz w:val="28"/>
-          <w:szCs w:val="28"/>
-        </w:rPr>
-        <w:t>fund the development of</w:t>
-      </w:r>
-      <w:r>
-        <w:rPr>
-          <w:rFonts w:ascii="Arial" w:hAnsi="Arial" w:cs="Arial"/>
-          <w:sz w:val="28"/>
-          <w:szCs w:val="28"/>
-        </w:rPr>
-        <w:t xml:space="preserve"> </w:t>
-      </w:r>
-      <w:r>
-        <w:rPr>
-          <w:rFonts w:ascii="Arial" w:hAnsi="Arial" w:cs="Arial"/>
-          <w:sz w:val="28"/>
-          <w:szCs w:val="28"/>
-        </w:rPr>
-        <w:t>my</w:t>
-      </w:r>
-      <w:r>
-        <w:rPr>
-          <w:rFonts w:ascii="Arial" w:hAnsi="Arial" w:cs="Arial"/>
-          <w:sz w:val="28"/>
-          <w:szCs w:val="28"/>
-        </w:rPr>
-        <w:t xml:space="preserve"> proof of concept</w:t>
-      </w:r>
-      <w:r>
-        <w:rPr>
-          <w:rFonts w:ascii="Arial" w:hAnsi="Arial" w:cs="Arial"/>
-          <w:sz w:val="28"/>
-          <w:szCs w:val="28"/>
-        </w:rPr>
-        <w:t xml:space="preserve"> </w:t>
-      </w:r>
-      <w:r>
-        <w:rPr>
-          <w:rFonts w:ascii="Arial" w:hAnsi="Arial" w:cs="Arial"/>
-          <w:sz w:val="28"/>
-          <w:szCs w:val="28"/>
-        </w:rPr>
-        <w:t xml:space="preserve">into a customer-facing product.  </w:t>
-      </w:r>
-      <w:r>
-        <w:rPr>
-          <w:rFonts w:ascii="Arial" w:hAnsi="Arial" w:cs="Arial"/>
-          <w:sz w:val="28"/>
-          <w:szCs w:val="28"/>
-        </w:rPr>
-        <w:t xml:space="preserve">My experiences up to this point have helped me develop my knowledge in </w:t>
-      </w:r>
-      <w:r>
-        <w:rPr>
-          <w:rFonts w:ascii="Arial" w:hAnsi="Arial" w:cs="Arial"/>
-          <w:b/>
-          <w:sz w:val="28"/>
-          <w:szCs w:val="28"/>
-        </w:rPr>
-        <w:t xml:space="preserve">ASP.NET (C# and VB), ASP (VBScript), </w:t>
-      </w:r>
-      <w:proofErr w:type="spellStart"/>
-      <w:r>
-        <w:rPr>
-          <w:rFonts w:ascii="Arial" w:hAnsi="Arial" w:cs="Arial"/>
-          <w:b/>
-          <w:sz w:val="28"/>
-          <w:szCs w:val="28"/>
-        </w:rPr>
-        <w:t>Javascript</w:t>
-      </w:r>
-      <w:proofErr w:type="spellEnd"/>
-      <w:r>
-        <w:rPr>
-          <w:rFonts w:ascii="Arial" w:hAnsi="Arial" w:cs="Arial"/>
-          <w:b/>
-          <w:sz w:val="28"/>
-          <w:szCs w:val="28"/>
-        </w:rPr>
-        <w:t xml:space="preserve">, CSS, HTML, SQL Server, APIs, Web Services, and </w:t>
-      </w:r>
-      <w:proofErr w:type="spellStart"/>
-      <w:r>
-        <w:rPr>
-          <w:rFonts w:ascii="Arial" w:hAnsi="Arial" w:cs="Arial"/>
-          <w:b/>
-          <w:sz w:val="28"/>
-          <w:szCs w:val="28"/>
-        </w:rPr>
-        <w:t>MicroServices</w:t>
-      </w:r>
-      <w:proofErr w:type="spellEnd"/>
-      <w:r>
-        <w:rPr>
-          <w:rFonts w:ascii="Arial" w:hAnsi="Arial" w:cs="Arial"/>
-          <w:sz w:val="28"/>
-          <w:szCs w:val="28"/>
-        </w:rPr>
-        <w:t>.</w:t>
+          <w:b/>
+          <w:sz w:val="28"/>
+          <w:szCs w:val="28"/>
+        </w:rPr>
+        <w:br/>
+        <w:t>IversenE@gmail.com</w:t>
+      </w:r>
+      <w:r>
+        <w:rPr>
+          <w:rFonts w:ascii="Arial" w:hAnsi="Arial" w:cs="Arial"/>
+          <w:b/>
+          <w:sz w:val="28"/>
+          <w:szCs w:val="28"/>
+        </w:rPr>
+        <w:br/>
+        <w:t xml:space="preserve">Note: Erik was the highest level manager I answered to </w:t>
+      </w:r>
+      <w:r>
+        <w:rPr>
+          <w:rFonts w:ascii="Arial" w:hAnsi="Arial" w:cs="Arial"/>
+          <w:b/>
+          <w:sz w:val="28"/>
+          <w:szCs w:val="28"/>
+        </w:rPr>
+        <w:t>at SHI and I worked directly with him to analyze and solve many problems.</w:t>
+      </w:r>
+      <w:r>
+        <w:rPr>
+          <w:rFonts w:ascii="Arial" w:hAnsi="Arial" w:cs="Arial"/>
+          <w:b/>
+          <w:sz w:val="28"/>
+          <w:szCs w:val="28"/>
+        </w:rPr>
+        <w:br/>
       </w:r>
     </w:p>
     <w:p>
       <w:pPr>
-        <w:jc w:val="center"/>
-        <w:rPr>
-          <w:rFonts w:ascii="Arial" w:hAnsi="Arial" w:cs="Arial"/>
-          <w:b/>
-          <w:sz w:val="32"/>
-          <w:szCs w:val="28"/>
-        </w:rPr>
-      </w:pPr>
-      <w:r>
-        <w:rPr>
-          <w:rFonts w:ascii="Arial" w:hAnsi="Arial" w:cs="Arial"/>
-          <w:b/>
-          <w:sz w:val="32"/>
-          <w:szCs w:val="28"/>
-        </w:rPr>
-        <w:t>Key Skills</w:t>
+        <w:rPr>
+          <w:rFonts w:ascii="Arial" w:hAnsi="Arial" w:cs="Arial"/>
+          <w:b/>
+          <w:sz w:val="28"/>
+          <w:szCs w:val="28"/>
+        </w:rPr>
+      </w:pPr>
+      <w:proofErr w:type="spellStart"/>
+      <w:r>
+        <w:rPr>
+          <w:rFonts w:ascii="Arial" w:hAnsi="Arial" w:cs="Arial"/>
+          <w:b/>
+          <w:sz w:val="28"/>
+          <w:szCs w:val="28"/>
+        </w:rPr>
+        <w:t>Ketan</w:t>
+      </w:r>
+      <w:proofErr w:type="spellEnd"/>
+      <w:r>
+        <w:rPr>
+          <w:rFonts w:ascii="Arial" w:hAnsi="Arial" w:cs="Arial"/>
+          <w:b/>
+          <w:sz w:val="28"/>
+          <w:szCs w:val="28"/>
+        </w:rPr>
+        <w:t xml:space="preserve"> </w:t>
+      </w:r>
+      <w:proofErr w:type="spellStart"/>
+      <w:r>
+        <w:rPr>
+          <w:rFonts w:ascii="Arial" w:hAnsi="Arial" w:cs="Arial"/>
+          <w:b/>
+          <w:sz w:val="28"/>
+          <w:szCs w:val="28"/>
+        </w:rPr>
+        <w:t>Sampat</w:t>
+      </w:r>
+      <w:proofErr w:type="spellEnd"/>
+      <w:r>
+        <w:rPr>
+          <w:rFonts w:ascii="Arial" w:hAnsi="Arial" w:cs="Arial"/>
+          <w:b/>
+          <w:sz w:val="28"/>
+          <w:szCs w:val="28"/>
+        </w:rPr>
+        <w:t>, Software Development Process Manager</w:t>
+      </w:r>
+      <w:r>
+        <w:rPr>
+          <w:rFonts w:ascii="Arial" w:hAnsi="Arial" w:cs="Arial"/>
+          <w:b/>
+          <w:sz w:val="28"/>
+          <w:szCs w:val="28"/>
+        </w:rPr>
+        <w:br/>
+        <w:t xml:space="preserve">SHI </w:t>
+      </w:r>
+      <w:proofErr w:type="spellStart"/>
+      <w:r>
+        <w:rPr>
+          <w:rFonts w:ascii="Arial" w:hAnsi="Arial" w:cs="Arial"/>
+          <w:b/>
+          <w:sz w:val="28"/>
+          <w:szCs w:val="28"/>
+        </w:rPr>
+        <w:t>Inc</w:t>
+      </w:r>
+      <w:proofErr w:type="spellEnd"/>
+      <w:r>
+        <w:rPr>
+          <w:rFonts w:ascii="Arial" w:hAnsi="Arial" w:cs="Arial"/>
+          <w:b/>
+          <w:sz w:val="28"/>
+          <w:szCs w:val="28"/>
+        </w:rPr>
+        <w:br/>
+        <w:t>Saint Petersburg, FL, 33701</w:t>
+      </w:r>
+      <w:r>
+        <w:rPr>
+          <w:rFonts w:ascii="Arial" w:hAnsi="Arial" w:cs="Arial"/>
+          <w:b/>
+          <w:sz w:val="28"/>
+          <w:szCs w:val="28"/>
+        </w:rPr>
+        <w:br/>
+        <w:t>(727) 698 – 2859</w:t>
+      </w:r>
+      <w:r>
+        <w:rPr>
+          <w:rFonts w:ascii="Arial" w:hAnsi="Arial" w:cs="Arial"/>
+          <w:b/>
+          <w:sz w:val="28"/>
+          <w:szCs w:val="28"/>
+        </w:rPr>
+        <w:br/>
+        <w:t>Ketan_Sampat@SHI.com</w:t>
+      </w:r>
+      <w:r>
+        <w:rPr>
+          <w:rFonts w:ascii="Arial" w:hAnsi="Arial" w:cs="Arial"/>
+          <w:b/>
+          <w:sz w:val="28"/>
+          <w:szCs w:val="28"/>
+        </w:rPr>
+        <w:br/>
+        <w:t xml:space="preserve">Note: </w:t>
+      </w:r>
+      <w:proofErr w:type="spellStart"/>
+      <w:r>
+        <w:rPr>
+          <w:rFonts w:ascii="Arial" w:hAnsi="Arial" w:cs="Arial"/>
+          <w:b/>
+          <w:sz w:val="28"/>
+          <w:szCs w:val="28"/>
+        </w:rPr>
+        <w:t>Ketan</w:t>
+      </w:r>
+      <w:proofErr w:type="spellEnd"/>
+      <w:r>
+        <w:rPr>
+          <w:rFonts w:ascii="Arial" w:hAnsi="Arial" w:cs="Arial"/>
+          <w:b/>
+          <w:sz w:val="28"/>
+          <w:szCs w:val="28"/>
+        </w:rPr>
+        <w:t xml:space="preserve"> was my direct manager since I joined SHI </w:t>
+      </w:r>
+      <w:proofErr w:type="spellStart"/>
+      <w:r>
+        <w:rPr>
+          <w:rFonts w:ascii="Arial" w:hAnsi="Arial" w:cs="Arial"/>
+          <w:b/>
+          <w:sz w:val="28"/>
+          <w:szCs w:val="28"/>
+        </w:rPr>
+        <w:t>Inc</w:t>
+      </w:r>
+      <w:proofErr w:type="spellEnd"/>
+      <w:r>
+        <w:rPr>
+          <w:rFonts w:ascii="Arial" w:hAnsi="Arial" w:cs="Arial"/>
+          <w:b/>
+          <w:sz w:val="28"/>
+          <w:szCs w:val="28"/>
+        </w:rPr>
+        <w:t xml:space="preserve"> five years ago.</w:t>
+      </w:r>
+      <w:r>
+        <w:rPr>
+          <w:rFonts w:ascii="Arial" w:hAnsi="Arial" w:cs="Arial"/>
+          <w:b/>
+          <w:sz w:val="28"/>
+          <w:szCs w:val="28"/>
+        </w:rPr>
+        <w:br/>
       </w:r>
     </w:p>
     <w:p>
       <w:pPr>
-        <w:jc w:val="center"/>
-        <w:rPr>
-          <w:rFonts w:ascii="Arial" w:hAnsi="Arial" w:cs="Arial"/>
-          <w:b/>
-          <w:sz w:val="28"/>
-          <w:szCs w:val="28"/>
-        </w:rPr>
-      </w:pPr>
-    </w:p>
-    <w:p>
-      <w:pPr>
-        <w:rPr>
-          <w:rFonts w:ascii="Arial" w:hAnsi="Arial" w:cs="Arial"/>
-          <w:sz w:val="28"/>
-          <w:szCs w:val="28"/>
-        </w:rPr>
-      </w:pPr>
+        <w:rPr>
+          <w:rFonts w:ascii="Arial" w:hAnsi="Arial" w:cs="Arial"/>
+          <w:b/>
+          <w:sz w:val="28"/>
+          <w:szCs w:val="28"/>
+        </w:rPr>
+      </w:pPr>
+      <w:proofErr w:type="spellStart"/>
+      <w:r>
+        <w:rPr>
+          <w:rFonts w:ascii="Arial" w:hAnsi="Arial" w:cs="Arial"/>
+          <w:b/>
+          <w:sz w:val="28"/>
+          <w:szCs w:val="28"/>
+        </w:rPr>
+        <w:t>Uda</w:t>
+      </w:r>
+      <w:proofErr w:type="spellEnd"/>
+      <w:r>
+        <w:rPr>
+          <w:rFonts w:ascii="Arial" w:hAnsi="Arial" w:cs="Arial"/>
+          <w:b/>
+          <w:sz w:val="28"/>
+          <w:szCs w:val="28"/>
+        </w:rPr>
+        <w:t xml:space="preserve"> </w:t>
+      </w:r>
+      <w:proofErr w:type="spellStart"/>
+      <w:r>
+        <w:rPr>
+          <w:rFonts w:ascii="Arial" w:hAnsi="Arial" w:cs="Arial"/>
+          <w:b/>
+          <w:sz w:val="28"/>
+          <w:szCs w:val="28"/>
+        </w:rPr>
+        <w:t>Yeruultsengel</w:t>
+      </w:r>
+      <w:proofErr w:type="spellEnd"/>
+      <w:r>
+        <w:rPr>
+          <w:rFonts w:ascii="Arial" w:hAnsi="Arial" w:cs="Arial"/>
+          <w:b/>
+          <w:sz w:val="28"/>
+          <w:szCs w:val="28"/>
+        </w:rPr>
+        <w:t>, Software Developer</w:t>
+      </w:r>
+      <w:r>
+        <w:rPr>
+          <w:rFonts w:ascii="Arial" w:hAnsi="Arial" w:cs="Arial"/>
+          <w:b/>
+          <w:sz w:val="28"/>
+          <w:szCs w:val="28"/>
+        </w:rPr>
+        <w:br/>
+        <w:t xml:space="preserve">SHI </w:t>
+      </w:r>
+      <w:proofErr w:type="spellStart"/>
+      <w:r>
+        <w:rPr>
+          <w:rFonts w:ascii="Arial" w:hAnsi="Arial" w:cs="Arial"/>
+          <w:b/>
+          <w:sz w:val="28"/>
+          <w:szCs w:val="28"/>
+        </w:rPr>
+        <w:t>Inc</w:t>
+      </w:r>
+      <w:proofErr w:type="spellEnd"/>
+      <w:r>
+        <w:rPr>
+          <w:rFonts w:ascii="Arial" w:hAnsi="Arial" w:cs="Arial"/>
+          <w:b/>
+          <w:sz w:val="28"/>
+          <w:szCs w:val="28"/>
+        </w:rPr>
+        <w:br/>
+        <w:t>New York, NY 10028</w:t>
+      </w:r>
+      <w:r>
+        <w:rPr>
+          <w:rFonts w:ascii="Arial" w:hAnsi="Arial" w:cs="Arial"/>
+          <w:b/>
+          <w:sz w:val="28"/>
+          <w:szCs w:val="28"/>
+        </w:rPr>
+        <w:br/>
+        <w:t>(813) 357 – 4434</w:t>
+      </w:r>
+      <w:r>
+        <w:rPr>
+          <w:rFonts w:ascii="Arial" w:hAnsi="Arial" w:cs="Arial"/>
+          <w:b/>
+          <w:sz w:val="28"/>
+          <w:szCs w:val="28"/>
+        </w:rPr>
+        <w:br/>
+      </w:r>
+      <w:r>
+        <w:rPr>
+          <w:rFonts w:ascii="Arial" w:hAnsi="Arial" w:cs="Arial"/>
+          <w:b/>
+          <w:sz w:val="28"/>
+          <w:szCs w:val="28"/>
+        </w:rPr>
+        <w:t>oyeruultseng@mail.usf.edu</w:t>
+      </w:r>
+      <w:r>
+        <w:rPr>
+          <w:rFonts w:ascii="Arial" w:hAnsi="Arial" w:cs="Arial"/>
+          <w:b/>
+          <w:sz w:val="28"/>
+          <w:szCs w:val="28"/>
+        </w:rPr>
+        <w:br/>
+        <w:t xml:space="preserve">Note: </w:t>
+      </w:r>
+      <w:proofErr w:type="spellStart"/>
+      <w:r>
+        <w:rPr>
+          <w:rFonts w:ascii="Arial" w:hAnsi="Arial" w:cs="Arial"/>
+          <w:b/>
+          <w:sz w:val="28"/>
+          <w:szCs w:val="28"/>
+        </w:rPr>
+        <w:t>Uda</w:t>
+      </w:r>
+      <w:proofErr w:type="spellEnd"/>
+      <w:r>
+        <w:rPr>
+          <w:rFonts w:ascii="Arial" w:hAnsi="Arial" w:cs="Arial"/>
+          <w:b/>
+          <w:sz w:val="28"/>
+          <w:szCs w:val="28"/>
+        </w:rPr>
+        <w:t xml:space="preserve"> has been working under me at SHI for the last two and a half years </w:t>
+      </w:r>
+      <w:r>
+        <w:rPr>
+          <w:rFonts w:ascii="Arial" w:hAnsi="Arial" w:cs="Arial"/>
+          <w:b/>
+          <w:sz w:val="28"/>
+          <w:szCs w:val="28"/>
+        </w:rPr>
+        <w:t>across multiple projects and has grown to running his own projects now.</w:t>
+      </w:r>
     </w:p>
     <w:sectPr>
-      <w:headerReference w:type="default" r:id="rId6"/>
+      <w:headerReference w:type="default" r:id="rId7"/>
       <w:pgSz w:w="12240" w:h="15840"/>
       <w:pgMar w:top="1440" w:right="1440" w:bottom="1440" w:left="1440" w:header="720" w:footer="720" w:gutter="0"/>
       <w:cols w:space="720"/>
@@ -340,7 +1403,7 @@
 </file>
 
 <file path=word/endnotes.xml><?xml version="1.0" encoding="utf-8"?>
-<w:endnotes xmlns:wpc="http://schemas.microsoft.com/office/word/2010/wordprocessingCanvas" xmlns:cx="http://schemas.microsoft.com/office/drawing/2014/chartex" xmlns:cx1="http://schemas.microsoft.com/office/drawing/2015/9/8/chartex" xmlns:cx2="http://schemas.microsoft.com/office/drawing/2015/10/21/chartex" xmlns:cx3="http://schemas.microsoft.com/office/drawing/2016/5/9/chartex" xmlns:cx4="http://schemas.microsoft.com/office/drawing/2016/5/10/chartex" xmlns:cx5="http://schemas.microsoft.com/office/drawing/2016/5/11/chartex" xmlns:cx6="http://schemas.microsoft.com/office/drawing/2016/5/12/chartex" xmlns:cx7="http://schemas.microsoft.com/office/drawing/2016/5/13/chartex" xmlns:cx8="http://schemas.microsoft.com/office/drawing/2016/5/14/chartex" xmlns:mc="http://schemas.openxmlformats.org/markup-compatibility/2006" xmlns:aink="http://schemas.microsoft.com/office/drawing/2016/ink" xmlns:am3d="http://schemas.microsoft.com/office/drawing/2017/model3d" xmlns:o="urn:schemas-microsoft-com:office:office" xmlns:r="http://schemas.openxmlformats.org/officeDocument/2006/relationships" xmlns:m="http://schemas.openxmlformats.org/officeDocument/2006/math" xmlns:v="urn:schemas-microsoft-com:vml" xmlns:wp14="http://schemas.microsoft.com/office/word/2010/wordprocessingDrawing" xmlns:wp="http://schemas.openxmlformats.org/drawingml/2006/wordprocessingDrawing" xmlns:w10="urn:schemas-microsoft-com:office:word" xmlns:w="http://schemas.openxmlformats.org/wordprocessingml/2006/main" xmlns:w14="http://schemas.microsoft.com/office/word/2010/wordml" xmlns:w15="http://schemas.microsoft.com/office/word/2012/wordml" xmlns:w16cid="http://schemas.microsoft.com/office/word/2016/wordml/cid" xmlns:w16se="http://schemas.microsoft.com/office/word/2015/wordml/symex" xmlns:wpg="http://schemas.microsoft.com/office/word/2010/wordprocessingGroup" xmlns:wpi="http://schemas.microsoft.com/office/word/2010/wordprocessingInk" xmlns:wne="http://schemas.microsoft.com/office/word/2006/wordml" xmlns:wps="http://schemas.microsoft.com/office/word/2010/wordprocessingShape" mc:Ignorable="w14 w15 w16se w16cid wp14">
+<w:endnotes xmlns:wpc="http://schemas.microsoft.com/office/word/2010/wordprocessingCanvas" xmlns:mc="http://schemas.openxmlformats.org/markup-compatibility/2006" xmlns:o="urn:schemas-microsoft-com:office:office" xmlns:r="http://schemas.openxmlformats.org/officeDocument/2006/relationships" xmlns:m="http://schemas.openxmlformats.org/officeDocument/2006/math" xmlns:v="urn:schemas-microsoft-com:vml" xmlns:wp14="http://schemas.microsoft.com/office/word/2010/wordprocessingDrawing" xmlns:wp="http://schemas.openxmlformats.org/drawingml/2006/wordprocessingDrawing" xmlns:w10="urn:schemas-microsoft-com:office:word" xmlns:w="http://schemas.openxmlformats.org/wordprocessingml/2006/main" xmlns:w14="http://schemas.microsoft.com/office/word/2010/wordml" xmlns:w15="http://schemas.microsoft.com/office/word/2012/wordml" xmlns:wpg="http://schemas.microsoft.com/office/word/2010/wordprocessingGroup" xmlns:wpi="http://schemas.microsoft.com/office/word/2010/wordprocessingInk" xmlns:wne="http://schemas.microsoft.com/office/word/2006/wordml" xmlns:wps="http://schemas.microsoft.com/office/word/2010/wordprocessingShape" mc:Ignorable="w14 w15 wp14">
   <w:endnote w:type="separator" w:id="-1">
     <w:p>
       <w:pPr>
@@ -365,7 +1428,7 @@
 </file>
 
 <file path=word/footnotes.xml><?xml version="1.0" encoding="utf-8"?>
-<w:footnotes xmlns:wpc="http://schemas.microsoft.com/office/word/2010/wordprocessingCanvas" xmlns:cx="http://schemas.microsoft.com/office/drawing/2014/chartex" xmlns:cx1="http://schemas.microsoft.com/office/drawing/2015/9/8/chartex" xmlns:cx2="http://schemas.microsoft.com/office/drawing/2015/10/21/chartex" xmlns:cx3="http://schemas.microsoft.com/office/drawing/2016/5/9/chartex" xmlns:cx4="http://schemas.microsoft.com/office/drawing/2016/5/10/chartex" xmlns:cx5="http://schemas.microsoft.com/office/drawing/2016/5/11/chartex" xmlns:cx6="http://schemas.microsoft.com/office/drawing/2016/5/12/chartex" xmlns:cx7="http://schemas.microsoft.com/office/drawing/2016/5/13/chartex" xmlns:cx8="http://schemas.microsoft.com/office/drawing/2016/5/14/chartex" xmlns:mc="http://schemas.openxmlformats.org/markup-compatibility/2006" xmlns:aink="http://schemas.microsoft.com/office/drawing/2016/ink" xmlns:am3d="http://schemas.microsoft.com/office/drawing/2017/model3d" xmlns:o="urn:schemas-microsoft-com:office:office" xmlns:r="http://schemas.openxmlformats.org/officeDocument/2006/relationships" xmlns:m="http://schemas.openxmlformats.org/officeDocument/2006/math" xmlns:v="urn:schemas-microsoft-com:vml" xmlns:wp14="http://schemas.microsoft.com/office/word/2010/wordprocessingDrawing" xmlns:wp="http://schemas.openxmlformats.org/drawingml/2006/wordprocessingDrawing" xmlns:w10="urn:schemas-microsoft-com:office:word" xmlns:w="http://schemas.openxmlformats.org/wordprocessingml/2006/main" xmlns:w14="http://schemas.microsoft.com/office/word/2010/wordml" xmlns:w15="http://schemas.microsoft.com/office/word/2012/wordml" xmlns:w16cid="http://schemas.microsoft.com/office/word/2016/wordml/cid" xmlns:w16se="http://schemas.microsoft.com/office/word/2015/wordml/symex" xmlns:wpg="http://schemas.microsoft.com/office/word/2010/wordprocessingGroup" xmlns:wpi="http://schemas.microsoft.com/office/word/2010/wordprocessingInk" xmlns:wne="http://schemas.microsoft.com/office/word/2006/wordml" xmlns:wps="http://schemas.microsoft.com/office/word/2010/wordprocessingShape" mc:Ignorable="w14 w15 w16se w16cid wp14">
+<w:footnotes xmlns:wpc="http://schemas.microsoft.com/office/word/2010/wordprocessingCanvas" xmlns:mc="http://schemas.openxmlformats.org/markup-compatibility/2006" xmlns:o="urn:schemas-microsoft-com:office:office" xmlns:r="http://schemas.openxmlformats.org/officeDocument/2006/relationships" xmlns:m="http://schemas.openxmlformats.org/officeDocument/2006/math" xmlns:v="urn:schemas-microsoft-com:vml" xmlns:wp14="http://schemas.microsoft.com/office/word/2010/wordprocessingDrawing" xmlns:wp="http://schemas.openxmlformats.org/drawingml/2006/wordprocessingDrawing" xmlns:w10="urn:schemas-microsoft-com:office:word" xmlns:w="http://schemas.openxmlformats.org/wordprocessingml/2006/main" xmlns:w14="http://schemas.microsoft.com/office/word/2010/wordml" xmlns:w15="http://schemas.microsoft.com/office/word/2012/wordml" xmlns:wpg="http://schemas.microsoft.com/office/word/2010/wordprocessingGroup" xmlns:wpi="http://schemas.microsoft.com/office/word/2010/wordprocessingInk" xmlns:wne="http://schemas.microsoft.com/office/word/2006/wordml" xmlns:wps="http://schemas.microsoft.com/office/word/2010/wordprocessingShape" mc:Ignorable="w14 w15 wp14">
   <w:footnote w:type="separator" w:id="-1">
     <w:p>
       <w:pPr>
@@ -390,39 +1453,43 @@
 </file>
 
 <file path=word/header1.xml><?xml version="1.0" encoding="utf-8"?>
-<w:hdr xmlns:wpc="http://schemas.microsoft.com/office/word/2010/wordprocessingCanvas" xmlns:cx="http://schemas.microsoft.com/office/drawing/2014/chartex" xmlns:cx1="http://schemas.microsoft.com/office/drawing/2015/9/8/chartex" xmlns:cx2="http://schemas.microsoft.com/office/drawing/2015/10/21/chartex" xmlns:cx3="http://schemas.microsoft.com/office/drawing/2016/5/9/chartex" xmlns:cx4="http://schemas.microsoft.com/office/drawing/2016/5/10/chartex" xmlns:cx5="http://schemas.microsoft.com/office/drawing/2016/5/11/chartex" xmlns:cx6="http://schemas.microsoft.com/office/drawing/2016/5/12/chartex" xmlns:cx7="http://schemas.microsoft.com/office/drawing/2016/5/13/chartex" xmlns:cx8="http://schemas.microsoft.com/office/drawing/2016/5/14/chartex" xmlns:mc="http://schemas.openxmlformats.org/markup-compatibility/2006" xmlns:aink="http://schemas.microsoft.com/office/drawing/2016/ink" xmlns:am3d="http://schemas.microsoft.com/office/drawing/2017/model3d" xmlns:o="urn:schemas-microsoft-com:office:office" xmlns:r="http://schemas.openxmlformats.org/officeDocument/2006/relationships" xmlns:m="http://schemas.openxmlformats.org/officeDocument/2006/math" xmlns:v="urn:schemas-microsoft-com:vml" xmlns:wp14="http://schemas.microsoft.com/office/word/2010/wordprocessingDrawing" xmlns:wp="http://schemas.openxmlformats.org/drawingml/2006/wordprocessingDrawing" xmlns:w10="urn:schemas-microsoft-com:office:word" xmlns:w="http://schemas.openxmlformats.org/wordprocessingml/2006/main" xmlns:w14="http://schemas.microsoft.com/office/word/2010/wordml" xmlns:w15="http://schemas.microsoft.com/office/word/2012/wordml" xmlns:w16cid="http://schemas.microsoft.com/office/word/2016/wordml/cid" xmlns:w16se="http://schemas.microsoft.com/office/word/2015/wordml/symex" xmlns:wpg="http://schemas.microsoft.com/office/word/2010/wordprocessingGroup" xmlns:wpi="http://schemas.microsoft.com/office/word/2010/wordprocessingInk" xmlns:wne="http://schemas.microsoft.com/office/word/2006/wordml" xmlns:wps="http://schemas.microsoft.com/office/word/2010/wordprocessingShape" mc:Ignorable="w14 w15 w16se w16cid wp14">
-  <w:sdt>
-    <w:sdtPr>
-      <w:id w:val="-1380548297"/>
-      <w:docPartObj>
-        <w:docPartGallery w:val="Page Numbers (Top of Page)"/>
-        <w:docPartUnique/>
-      </w:docPartObj>
-    </w:sdtPr>
-    <w:sdtEndPr>
+<w:hdr xmlns:wpc="http://schemas.microsoft.com/office/word/2010/wordprocessingCanvas" xmlns:mc="http://schemas.openxmlformats.org/markup-compatibility/2006" xmlns:o="urn:schemas-microsoft-com:office:office" xmlns:r="http://schemas.openxmlformats.org/officeDocument/2006/relationships" xmlns:m="http://schemas.openxmlformats.org/officeDocument/2006/math" xmlns:v="urn:schemas-microsoft-com:vml" xmlns:wp14="http://schemas.microsoft.com/office/word/2010/wordprocessingDrawing" xmlns:wp="http://schemas.openxmlformats.org/drawingml/2006/wordprocessingDrawing" xmlns:w10="urn:schemas-microsoft-com:office:word" xmlns:w="http://schemas.openxmlformats.org/wordprocessingml/2006/main" xmlns:w14="http://schemas.microsoft.com/office/word/2010/wordml" xmlns:w15="http://schemas.microsoft.com/office/word/2012/wordml" xmlns:wpg="http://schemas.microsoft.com/office/word/2010/wordprocessingGroup" xmlns:wpi="http://schemas.microsoft.com/office/word/2010/wordprocessingInk" xmlns:wne="http://schemas.microsoft.com/office/word/2006/wordml" xmlns:wps="http://schemas.microsoft.com/office/word/2010/wordprocessingShape" mc:Ignorable="w14 w15 wp14">
+  <w:p>
+    <w:pPr>
+      <w:pStyle w:val="Header"/>
+      <w:jc w:val="right"/>
+    </w:pPr>
+    <w:r>
       <w:rPr>
-        <w:noProof/>
+        <w:rFonts w:ascii="Arial Black" w:hAnsi="Arial Black"/>
+        <w:b/>
       </w:rPr>
-    </w:sdtEndPr>
-    <w:sdtContent>
-      <w:p>
-        <w:pPr>
-          <w:pStyle w:val="Header"/>
-          <w:jc w:val="right"/>
-        </w:pPr>
-        <w:r>
-          <w:rPr>
-            <w:rFonts w:ascii="Arial Black" w:hAnsi="Arial Black"/>
-            <w:b/>
-          </w:rPr>
-          <w:t>Brian Sullivan</w:t>
-        </w:r>
-        <w:r>
-          <w:tab/>
-        </w:r>
-        <w:r>
-          <w:tab/>
-        </w:r>
+      <w:t>Brian Sullivan</w:t>
+    </w:r>
+    <w:r>
+      <w:tab/>
+    </w:r>
+    <w:r>
+      <w:tab/>
+    </w:r>
+    <w:sdt>
+      <w:sdtPr>
+        <w:rPr>
+          <w:rFonts w:ascii="Arial Black" w:hAnsi="Arial Black"/>
+          <w:b/>
+        </w:rPr>
+        <w:id w:val="-2016688299"/>
+        <w:docPartObj>
+          <w:docPartGallery w:val="Page Numbers (Top of Page)"/>
+          <w:docPartUnique/>
+        </w:docPartObj>
+      </w:sdtPr>
+      <w:sdtEndPr>
+        <w:rPr>
+          <w:noProof/>
+        </w:rPr>
+      </w:sdtEndPr>
+      <w:sdtContent>
         <w:r>
           <w:rPr>
             <w:rFonts w:ascii="Arial Black" w:hAnsi="Arial Black"/>
@@ -460,9 +1527,9 @@
           </w:rPr>
           <w:fldChar w:fldCharType="end"/>
         </w:r>
-      </w:p>
-    </w:sdtContent>
-  </w:sdt>
+      </w:sdtContent>
+    </w:sdt>
+  </w:p>
   <w:p>
     <w:pPr>
       <w:pStyle w:val="Header"/>
@@ -471,8 +1538,129 @@
 </w:hdr>
 </file>
 
+<file path=word/numbering.xml><?xml version="1.0" encoding="utf-8"?>
+<w:numbering xmlns:wpc="http://schemas.microsoft.com/office/word/2010/wordprocessingCanvas" xmlns:mc="http://schemas.openxmlformats.org/markup-compatibility/2006" xmlns:o="urn:schemas-microsoft-com:office:office" xmlns:r="http://schemas.openxmlformats.org/officeDocument/2006/relationships" xmlns:m="http://schemas.openxmlformats.org/officeDocument/2006/math" xmlns:v="urn:schemas-microsoft-com:vml" xmlns:wp14="http://schemas.microsoft.com/office/word/2010/wordprocessingDrawing" xmlns:wp="http://schemas.openxmlformats.org/drawingml/2006/wordprocessingDrawing" xmlns:w10="urn:schemas-microsoft-com:office:word" xmlns:w="http://schemas.openxmlformats.org/wordprocessingml/2006/main" xmlns:w14="http://schemas.microsoft.com/office/word/2010/wordml" xmlns:w15="http://schemas.microsoft.com/office/word/2012/wordml" xmlns:wpg="http://schemas.microsoft.com/office/word/2010/wordprocessingGroup" xmlns:wpi="http://schemas.microsoft.com/office/word/2010/wordprocessingInk" xmlns:wne="http://schemas.microsoft.com/office/word/2006/wordml" xmlns:wps="http://schemas.microsoft.com/office/word/2010/wordprocessingShape" mc:Ignorable="w14 w15 wp14">
+  <w:abstractNum w:abstractNumId="0" w15:restartNumberingAfterBreak="0">
+    <w:nsid w:val="0CC64603"/>
+    <w:multiLevelType w:val="hybridMultilevel"/>
+    <w:tmpl w:val="6518D172"/>
+    <w:lvl w:ilvl="0" w:tplc="04090001">
+      <w:start w:val="1"/>
+      <w:numFmt w:val="bullet"/>
+      <w:lvlText w:val=""/>
+      <w:lvlJc w:val="left"/>
+      <w:pPr>
+        <w:ind w:left="720" w:hanging="360"/>
+      </w:pPr>
+      <w:rPr>
+        <w:rFonts w:ascii="Symbol" w:hAnsi="Symbol" w:hint="default"/>
+      </w:rPr>
+    </w:lvl>
+    <w:lvl w:ilvl="1" w:tplc="04090003" w:tentative="1">
+      <w:start w:val="1"/>
+      <w:numFmt w:val="bullet"/>
+      <w:lvlText w:val="o"/>
+      <w:lvlJc w:val="left"/>
+      <w:pPr>
+        <w:ind w:left="1440" w:hanging="360"/>
+      </w:pPr>
+      <w:rPr>
+        <w:rFonts w:ascii="Courier New" w:hAnsi="Courier New" w:cs="Courier New" w:hint="default"/>
+      </w:rPr>
+    </w:lvl>
+    <w:lvl w:ilvl="2" w:tplc="04090005" w:tentative="1">
+      <w:start w:val="1"/>
+      <w:numFmt w:val="bullet"/>
+      <w:lvlText w:val=""/>
+      <w:lvlJc w:val="left"/>
+      <w:pPr>
+        <w:ind w:left="2160" w:hanging="360"/>
+      </w:pPr>
+      <w:rPr>
+        <w:rFonts w:ascii="Wingdings" w:hAnsi="Wingdings" w:hint="default"/>
+      </w:rPr>
+    </w:lvl>
+    <w:lvl w:ilvl="3" w:tplc="04090001" w:tentative="1">
+      <w:start w:val="1"/>
+      <w:numFmt w:val="bullet"/>
+      <w:lvlText w:val=""/>
+      <w:lvlJc w:val="left"/>
+      <w:pPr>
+        <w:ind w:left="2880" w:hanging="360"/>
+      </w:pPr>
+      <w:rPr>
+        <w:rFonts w:ascii="Symbol" w:hAnsi="Symbol" w:hint="default"/>
+      </w:rPr>
+    </w:lvl>
+    <w:lvl w:ilvl="4" w:tplc="04090003" w:tentative="1">
+      <w:start w:val="1"/>
+      <w:numFmt w:val="bullet"/>
+      <w:lvlText w:val="o"/>
+      <w:lvlJc w:val="left"/>
+      <w:pPr>
+        <w:ind w:left="3600" w:hanging="360"/>
+      </w:pPr>
+      <w:rPr>
+        <w:rFonts w:ascii="Courier New" w:hAnsi="Courier New" w:cs="Courier New" w:hint="default"/>
+      </w:rPr>
+    </w:lvl>
+    <w:lvl w:ilvl="5" w:tplc="04090005" w:tentative="1">
+      <w:start w:val="1"/>
+      <w:numFmt w:val="bullet"/>
+      <w:lvlText w:val=""/>
+      <w:lvlJc w:val="left"/>
+      <w:pPr>
+        <w:ind w:left="4320" w:hanging="360"/>
+      </w:pPr>
+      <w:rPr>
+        <w:rFonts w:ascii="Wingdings" w:hAnsi="Wingdings" w:hint="default"/>
+      </w:rPr>
+    </w:lvl>
+    <w:lvl w:ilvl="6" w:tplc="04090001" w:tentative="1">
+      <w:start w:val="1"/>
+      <w:numFmt w:val="bullet"/>
+      <w:lvlText w:val=""/>
+      <w:lvlJc w:val="left"/>
+      <w:pPr>
+        <w:ind w:left="5040" w:hanging="360"/>
+      </w:pPr>
+      <w:rPr>
+        <w:rFonts w:ascii="Symbol" w:hAnsi="Symbol" w:hint="default"/>
+      </w:rPr>
+    </w:lvl>
+    <w:lvl w:ilvl="7" w:tplc="04090003" w:tentative="1">
+      <w:start w:val="1"/>
+      <w:numFmt w:val="bullet"/>
+      <w:lvlText w:val="o"/>
+      <w:lvlJc w:val="left"/>
+      <w:pPr>
+        <w:ind w:left="5760" w:hanging="360"/>
+      </w:pPr>
+      <w:rPr>
+        <w:rFonts w:ascii="Courier New" w:hAnsi="Courier New" w:cs="Courier New" w:hint="default"/>
+      </w:rPr>
+    </w:lvl>
+    <w:lvl w:ilvl="8" w:tplc="04090005" w:tentative="1">
+      <w:start w:val="1"/>
+      <w:numFmt w:val="bullet"/>
+      <w:lvlText w:val=""/>
+      <w:lvlJc w:val="left"/>
+      <w:pPr>
+        <w:ind w:left="6480" w:hanging="360"/>
+      </w:pPr>
+      <w:rPr>
+        <w:rFonts w:ascii="Wingdings" w:hAnsi="Wingdings" w:hint="default"/>
+      </w:rPr>
+    </w:lvl>
+  </w:abstractNum>
+  <w:num w:numId="1">
+    <w:abstractNumId w:val="0"/>
+  </w:num>
+</w:numbering>
+</file>
+
 <file path=word/styles.xml><?xml version="1.0" encoding="utf-8"?>
-<w:styles xmlns:mc="http://schemas.openxmlformats.org/markup-compatibility/2006" xmlns:r="http://schemas.openxmlformats.org/officeDocument/2006/relationships" xmlns:w="http://schemas.openxmlformats.org/wordprocessingml/2006/main" xmlns:w14="http://schemas.microsoft.com/office/word/2010/wordml" xmlns:w15="http://schemas.microsoft.com/office/word/2012/wordml" xmlns:w16cid="http://schemas.microsoft.com/office/word/2016/wordml/cid" xmlns:w16se="http://schemas.microsoft.com/office/word/2015/wordml/symex" mc:Ignorable="w14 w15 w16se w16cid">
+<w:styles xmlns:mc="http://schemas.openxmlformats.org/markup-compatibility/2006" xmlns:r="http://schemas.openxmlformats.org/officeDocument/2006/relationships" xmlns:w="http://schemas.openxmlformats.org/wordprocessingml/2006/main" xmlns:w14="http://schemas.microsoft.com/office/word/2010/wordml" xmlns:w15="http://schemas.microsoft.com/office/word/2012/wordml" mc:Ignorable="w14 w15">
   <w:docDefaults>
     <w:rPrDefault>
       <w:rPr>
@@ -488,7 +1676,7 @@
       </w:pPr>
     </w:pPrDefault>
   </w:docDefaults>
-  <w:latentStyles w:defLockedState="0" w:defUIPriority="99" w:defSemiHidden="0" w:defUnhideWhenUsed="0" w:defQFormat="0" w:count="375">
+  <w:latentStyles w:defLockedState="0" w:defUIPriority="99" w:defSemiHidden="0" w:defUnhideWhenUsed="0" w:defQFormat="0" w:count="371">
     <w:lsdException w:name="Normal" w:uiPriority="0" w:qFormat="1"/>
     <w:lsdException w:name="heading 1" w:uiPriority="9" w:qFormat="1"/>
     <w:lsdException w:name="heading 2" w:semiHidden="1" w:uiPriority="9" w:unhideWhenUsed="1" w:qFormat="1"/>
@@ -860,10 +2048,6 @@
     <w:lsdException w:name="List Table 5 Dark Accent 6" w:uiPriority="50"/>
     <w:lsdException w:name="List Table 6 Colorful Accent 6" w:uiPriority="51"/>
     <w:lsdException w:name="List Table 7 Colorful Accent 6" w:uiPriority="52"/>
-    <w:lsdException w:name="Mention" w:semiHidden="1" w:unhideWhenUsed="1"/>
-    <w:lsdException w:name="Smart Hyperlink" w:semiHidden="1" w:unhideWhenUsed="1"/>
-    <w:lsdException w:name="Hashtag" w:semiHidden="1" w:unhideWhenUsed="1"/>
-    <w:lsdException w:name="Unresolved Mention" w:semiHidden="1" w:unhideWhenUsed="1"/>
   </w:latentStyles>
   <w:style w:type="paragraph" w:default="1" w:styleId="Normal">
     <w:name w:val="Normal"/>
@@ -944,20 +2128,11 @@
     <w:name w:val="Table Grid"/>
     <w:basedOn w:val="TableNormal"/>
     <w:uiPriority w:val="39"/>
-    <w:rsid w:val="00B9053D"/>
+    <w:rsid w:val="00D42C41"/>
     <w:pPr>
       <w:spacing w:after="0" w:line="240" w:lineRule="auto"/>
     </w:pPr>
-    <w:tblPr>
-      <w:tblBorders>
-        <w:top w:val="single" w:sz="4" w:space="0" w:color="auto"/>
-        <w:left w:val="single" w:sz="4" w:space="0" w:color="auto"/>
-        <w:bottom w:val="single" w:sz="4" w:space="0" w:color="auto"/>
-        <w:right w:val="single" w:sz="4" w:space="0" w:color="auto"/>
-        <w:insideH w:val="single" w:sz="4" w:space="0" w:color="auto"/>
-        <w:insideV w:val="single" w:sz="4" w:space="0" w:color="auto"/>
-      </w:tblBorders>
-    </w:tblPr>
+    <w:tblPr/>
   </w:style>
   <w:style w:type="table" w:styleId="PlainTable4">
     <w:name w:val="Plain Table 4"/>
@@ -1007,6 +2182,28 @@
         <w:shd w:val="clear" w:color="auto" w:fill="F2F2F2" w:themeFill="background1" w:themeFillShade="F2"/>
       </w:tcPr>
     </w:tblStylePr>
+  </w:style>
+  <w:style w:type="character" w:styleId="Hyperlink">
+    <w:name w:val="Hyperlink"/>
+    <w:basedOn w:val="DefaultParagraphFont"/>
+    <w:uiPriority w:val="99"/>
+    <w:unhideWhenUsed/>
+    <w:rsid w:val="00435ECE"/>
+    <w:rPr>
+      <w:color w:val="0563C1" w:themeColor="hyperlink"/>
+      <w:u w:val="single"/>
+    </w:rPr>
+  </w:style>
+  <w:style w:type="paragraph" w:styleId="ListParagraph">
+    <w:name w:val="List Paragraph"/>
+    <w:basedOn w:val="Normal"/>
+    <w:uiPriority w:val="34"/>
+    <w:qFormat/>
+    <w:rsid w:val="00D83905"/>
+    <w:pPr>
+      <w:ind w:left="720"/>
+      <w:contextualSpacing/>
+    </w:pPr>
   </w:style>
 </w:styles>
 </file>

</xml_diff>

<commit_message>
(Working) Outline in place
* Need to fill in with some flashy bits and un-to-date information
</commit_message>
<xml_diff>
--- a/src/assets/Brian_Sullivan.docx
+++ b/src/assets/Brian_Sullivan.docx
@@ -215,39 +215,8 @@
           <w:sz w:val="28"/>
           <w:szCs w:val="28"/>
         </w:rPr>
-        <w:t xml:space="preserve">ASP.NET (C# and VB), ASP (VBScript), </w:t>
-      </w:r>
-      <w:proofErr w:type="spellStart"/>
-      <w:r>
-        <w:rPr>
-          <w:rFonts w:ascii="Arial" w:hAnsi="Arial" w:cs="Arial"/>
-          <w:b/>
-          <w:sz w:val="28"/>
-          <w:szCs w:val="28"/>
-        </w:rPr>
-        <w:t>Javascript</w:t>
-      </w:r>
-      <w:proofErr w:type="spellEnd"/>
-      <w:r>
-        <w:rPr>
-          <w:rFonts w:ascii="Arial" w:hAnsi="Arial" w:cs="Arial"/>
-          <w:b/>
-          <w:sz w:val="28"/>
-          <w:szCs w:val="28"/>
-        </w:rPr>
-        <w:t xml:space="preserve">, CSS, HTML, SQL Server, APIs, Web Services, and </w:t>
-      </w:r>
-      <w:proofErr w:type="spellStart"/>
-      <w:r>
-        <w:rPr>
-          <w:rFonts w:ascii="Arial" w:hAnsi="Arial" w:cs="Arial"/>
-          <w:b/>
-          <w:sz w:val="28"/>
-          <w:szCs w:val="28"/>
-        </w:rPr>
-        <w:t>MicroServices</w:t>
-      </w:r>
-      <w:proofErr w:type="spellEnd"/>
+        <w:t>ASP.NET (C# and VB), ASP (VBScript), Javascript, CSS, HTML, SQL Server, APIs, Web Services, and MicroServices</w:t>
+      </w:r>
       <w:r>
         <w:rPr>
           <w:rFonts w:ascii="Arial" w:hAnsi="Arial" w:cs="Arial"/>
@@ -344,23 +313,13 @@
                 <w:szCs w:val="28"/>
               </w:rPr>
             </w:pPr>
-            <w:proofErr w:type="spellStart"/>
             <w:r>
               <w:rPr>
                 <w:rFonts w:ascii="Arial" w:hAnsi="Arial" w:cs="Arial"/>
                 <w:sz w:val="28"/>
                 <w:szCs w:val="28"/>
               </w:rPr>
-              <w:t>Javascript</w:t>
-            </w:r>
-            <w:proofErr w:type="spellEnd"/>
-            <w:r>
-              <w:rPr>
-                <w:rFonts w:ascii="Arial" w:hAnsi="Arial" w:cs="Arial"/>
-                <w:sz w:val="28"/>
-                <w:szCs w:val="28"/>
-              </w:rPr>
-              <w:t xml:space="preserve"> and JQuery</w:t>
+              <w:t>Javascript and JQuery</w:t>
             </w:r>
           </w:p>
         </w:tc>
@@ -542,8 +501,10 @@
                 <w:sz w:val="28"/>
                 <w:szCs w:val="28"/>
               </w:rPr>
-              <w:t>Unit Testing</w:t>
+              <w:t>SSRS</w:t>
             </w:r>
+            <w:bookmarkStart w:id="0" w:name="_GoBack"/>
+            <w:bookmarkEnd w:id="0"/>
           </w:p>
         </w:tc>
         <w:tc>
@@ -669,51 +630,15 @@
           <w:sz w:val="28"/>
           <w:szCs w:val="28"/>
         </w:rPr>
-        <w:t xml:space="preserve">Maintain a SOAP Web Service, two .NET client application, an ASP.NET web application, and a standalone universally supported </w:t>
-      </w:r>
-      <w:proofErr w:type="spellStart"/>
-      <w:r>
-        <w:rPr>
-          <w:rFonts w:ascii="Arial" w:hAnsi="Arial" w:cs="Arial"/>
-          <w:sz w:val="28"/>
-          <w:szCs w:val="28"/>
-        </w:rPr>
-        <w:t>Javascript</w:t>
-      </w:r>
-      <w:proofErr w:type="spellEnd"/>
-      <w:r>
-        <w:rPr>
-          <w:rFonts w:ascii="Arial" w:hAnsi="Arial" w:cs="Arial"/>
-          <w:sz w:val="28"/>
-          <w:szCs w:val="28"/>
-        </w:rPr>
-        <w:t xml:space="preserve"> library.  Also actively work </w:t>
-      </w:r>
-      <w:r>
-        <w:rPr>
-          <w:rFonts w:ascii="Arial" w:hAnsi="Arial" w:cs="Arial"/>
-          <w:sz w:val="28"/>
-          <w:szCs w:val="28"/>
-        </w:rPr>
-        <w:t xml:space="preserve">on our </w:t>
-      </w:r>
-      <w:proofErr w:type="spellStart"/>
-      <w:r>
-        <w:rPr>
-          <w:rFonts w:ascii="Arial" w:hAnsi="Arial" w:cs="Arial"/>
-          <w:sz w:val="28"/>
-          <w:szCs w:val="28"/>
-        </w:rPr>
-        <w:t>MicroServices</w:t>
-      </w:r>
-      <w:proofErr w:type="spellEnd"/>
-      <w:r>
-        <w:rPr>
-          <w:rFonts w:ascii="Arial" w:hAnsi="Arial" w:cs="Arial"/>
-          <w:sz w:val="28"/>
-          <w:szCs w:val="28"/>
-        </w:rPr>
-        <w:t xml:space="preserve"> API project and lead a team of 3 other developers and a QA engineer.  </w:t>
+        <w:t xml:space="preserve">Maintain a SOAP Web Service, two .NET client application, an ASP.NET web application, and a standalone universally supported Javascript library.  Also actively work </w:t>
+      </w:r>
+      <w:r>
+        <w:rPr>
+          <w:rFonts w:ascii="Arial" w:hAnsi="Arial" w:cs="Arial"/>
+          <w:sz w:val="28"/>
+          <w:szCs w:val="28"/>
+        </w:rPr>
+        <w:t xml:space="preserve">on our MicroServices API project and lead a team of 3 other developers and a QA engineer.  </w:t>
       </w:r>
       <w:r>
         <w:rPr>
@@ -842,68 +767,18 @@
           <w:szCs w:val="28"/>
         </w:rPr>
         <w:br/>
-        <w:t xml:space="preserve">Brett </w:t>
-      </w:r>
-      <w:proofErr w:type="spellStart"/>
-      <w:r>
-        <w:rPr>
-          <w:rFonts w:ascii="Arial" w:hAnsi="Arial" w:cs="Arial"/>
-          <w:b/>
-          <w:sz w:val="28"/>
-          <w:szCs w:val="28"/>
-        </w:rPr>
-        <w:t>Husselbaugh</w:t>
-      </w:r>
-      <w:proofErr w:type="spellEnd"/>
-      <w:r>
-        <w:rPr>
-          <w:rFonts w:ascii="Arial" w:hAnsi="Arial" w:cs="Arial"/>
-          <w:b/>
-          <w:sz w:val="28"/>
-          <w:szCs w:val="28"/>
-        </w:rPr>
-        <w:t>, CEO and founder</w:t>
-      </w:r>
-      <w:r>
-        <w:rPr>
-          <w:rFonts w:ascii="Arial" w:hAnsi="Arial" w:cs="Arial"/>
-          <w:b/>
-          <w:sz w:val="28"/>
-          <w:szCs w:val="28"/>
-        </w:rPr>
-        <w:br/>
-      </w:r>
-      <w:proofErr w:type="spellStart"/>
-      <w:r>
-        <w:rPr>
-          <w:rFonts w:ascii="Arial" w:hAnsi="Arial" w:cs="Arial"/>
-          <w:b/>
-          <w:sz w:val="28"/>
-          <w:szCs w:val="28"/>
-        </w:rPr>
-        <w:t>Cirussoft</w:t>
-      </w:r>
-      <w:proofErr w:type="spellEnd"/>
-      <w:r>
-        <w:rPr>
-          <w:rFonts w:ascii="Arial" w:hAnsi="Arial" w:cs="Arial"/>
-          <w:b/>
-          <w:sz w:val="28"/>
-          <w:szCs w:val="28"/>
-        </w:rPr>
-        <w:t xml:space="preserve"> </w:t>
-      </w:r>
-      <w:proofErr w:type="spellStart"/>
-      <w:r>
-        <w:rPr>
-          <w:rFonts w:ascii="Arial" w:hAnsi="Arial" w:cs="Arial"/>
-          <w:b/>
-          <w:sz w:val="28"/>
-          <w:szCs w:val="28"/>
-        </w:rPr>
-        <w:t>Inc</w:t>
-      </w:r>
-      <w:proofErr w:type="spellEnd"/>
+        <w:t>Brett Husselbaugh, CEO and founder</w:t>
+      </w:r>
+      <w:r>
+        <w:rPr>
+          <w:rFonts w:ascii="Arial" w:hAnsi="Arial" w:cs="Arial"/>
+          <w:b/>
+          <w:sz w:val="28"/>
+          <w:szCs w:val="28"/>
+        </w:rPr>
+        <w:br/>
+        <w:t>Cirussoft Inc</w:t>
+      </w:r>
       <w:r>
         <w:rPr>
           <w:rFonts w:ascii="Arial" w:hAnsi="Arial" w:cs="Arial"/>
@@ -942,27 +817,7 @@
           <w:szCs w:val="28"/>
         </w:rPr>
         <w:br/>
-        <w:t xml:space="preserve">Note: Brett was CEO and founder of </w:t>
-      </w:r>
-      <w:proofErr w:type="spellStart"/>
-      <w:r>
-        <w:rPr>
-          <w:rFonts w:ascii="Arial" w:hAnsi="Arial" w:cs="Arial"/>
-          <w:b/>
-          <w:sz w:val="28"/>
-          <w:szCs w:val="28"/>
-        </w:rPr>
-        <w:t>eTelligent</w:t>
-      </w:r>
-      <w:proofErr w:type="spellEnd"/>
-      <w:r>
-        <w:rPr>
-          <w:rFonts w:ascii="Arial" w:hAnsi="Arial" w:cs="Arial"/>
-          <w:b/>
-          <w:sz w:val="28"/>
-          <w:szCs w:val="28"/>
-        </w:rPr>
-        <w:t xml:space="preserve"> Solutions, which I joined five years ago before this co</w:t>
+        <w:t>Note: Brett was CEO and founder of eTelligent Solutions, which I joined five years ago before this co</w:t>
       </w:r>
       <w:r>
         <w:rPr>
@@ -1009,19 +864,8 @@
           <w:szCs w:val="28"/>
         </w:rPr>
         <w:br/>
-        <w:t xml:space="preserve">SHI </w:t>
-      </w:r>
-      <w:proofErr w:type="spellStart"/>
-      <w:r>
-        <w:rPr>
-          <w:rFonts w:ascii="Arial" w:hAnsi="Arial" w:cs="Arial"/>
-          <w:b/>
-          <w:sz w:val="28"/>
-          <w:szCs w:val="28"/>
-        </w:rPr>
-        <w:t>Inc</w:t>
-      </w:r>
-      <w:proofErr w:type="spellEnd"/>
+        <w:t>SHI Inc</w:t>
+      </w:r>
       <w:r>
         <w:rPr>
           <w:rFonts w:ascii="Arial" w:hAnsi="Arial" w:cs="Arial"/>
@@ -1042,8 +886,6 @@
         <w:br/>
         <w:t>(973) 714 – 7547</w:t>
       </w:r>
-      <w:bookmarkStart w:id="0" w:name="_GoBack"/>
-      <w:bookmarkEnd w:id="0"/>
       <w:r>
         <w:rPr>
           <w:rFonts w:ascii="Arial" w:hAnsi="Arial" w:cs="Arial"/>
@@ -1092,67 +934,25 @@
           <w:szCs w:val="28"/>
         </w:rPr>
       </w:pPr>
-      <w:proofErr w:type="spellStart"/>
-      <w:r>
-        <w:rPr>
-          <w:rFonts w:ascii="Arial" w:hAnsi="Arial" w:cs="Arial"/>
-          <w:b/>
-          <w:sz w:val="28"/>
-          <w:szCs w:val="28"/>
-        </w:rPr>
-        <w:t>Ketan</w:t>
-      </w:r>
-      <w:proofErr w:type="spellEnd"/>
-      <w:r>
-        <w:rPr>
-          <w:rFonts w:ascii="Arial" w:hAnsi="Arial" w:cs="Arial"/>
-          <w:b/>
-          <w:sz w:val="28"/>
-          <w:szCs w:val="28"/>
-        </w:rPr>
-        <w:t xml:space="preserve"> </w:t>
-      </w:r>
-      <w:proofErr w:type="spellStart"/>
-      <w:r>
-        <w:rPr>
-          <w:rFonts w:ascii="Arial" w:hAnsi="Arial" w:cs="Arial"/>
-          <w:b/>
-          <w:sz w:val="28"/>
-          <w:szCs w:val="28"/>
-        </w:rPr>
-        <w:t>Sampat</w:t>
-      </w:r>
-      <w:proofErr w:type="spellEnd"/>
-      <w:r>
-        <w:rPr>
-          <w:rFonts w:ascii="Arial" w:hAnsi="Arial" w:cs="Arial"/>
-          <w:b/>
-          <w:sz w:val="28"/>
-          <w:szCs w:val="28"/>
-        </w:rPr>
-        <w:t>, Software Development Process Manager</w:t>
-      </w:r>
-      <w:r>
-        <w:rPr>
-          <w:rFonts w:ascii="Arial" w:hAnsi="Arial" w:cs="Arial"/>
-          <w:b/>
-          <w:sz w:val="28"/>
-          <w:szCs w:val="28"/>
-        </w:rPr>
-        <w:br/>
-        <w:t xml:space="preserve">SHI </w:t>
-      </w:r>
-      <w:proofErr w:type="spellStart"/>
-      <w:r>
-        <w:rPr>
-          <w:rFonts w:ascii="Arial" w:hAnsi="Arial" w:cs="Arial"/>
-          <w:b/>
-          <w:sz w:val="28"/>
-          <w:szCs w:val="28"/>
-        </w:rPr>
-        <w:t>Inc</w:t>
-      </w:r>
-      <w:proofErr w:type="spellEnd"/>
+      <w:r>
+        <w:rPr>
+          <w:rFonts w:ascii="Arial" w:hAnsi="Arial" w:cs="Arial"/>
+          <w:b/>
+          <w:sz w:val="28"/>
+          <w:szCs w:val="28"/>
+        </w:rPr>
+        <w:t>Ketan Sampat, Software Development Process Manager</w:t>
+      </w:r>
+      <w:r>
+        <w:rPr>
+          <w:rFonts w:ascii="Arial" w:hAnsi="Arial" w:cs="Arial"/>
+          <w:b/>
+          <w:sz w:val="28"/>
+          <w:szCs w:val="28"/>
+        </w:rPr>
+        <w:br/>
+        <w:t>SHI Inc</w:t>
+      </w:r>
       <w:r>
         <w:rPr>
           <w:rFonts w:ascii="Arial" w:hAnsi="Arial" w:cs="Arial"/>
@@ -1191,47 +991,7 @@
           <w:szCs w:val="28"/>
         </w:rPr>
         <w:br/>
-        <w:t xml:space="preserve">Note: </w:t>
-      </w:r>
-      <w:proofErr w:type="spellStart"/>
-      <w:r>
-        <w:rPr>
-          <w:rFonts w:ascii="Arial" w:hAnsi="Arial" w:cs="Arial"/>
-          <w:b/>
-          <w:sz w:val="28"/>
-          <w:szCs w:val="28"/>
-        </w:rPr>
-        <w:t>Ketan</w:t>
-      </w:r>
-      <w:proofErr w:type="spellEnd"/>
-      <w:r>
-        <w:rPr>
-          <w:rFonts w:ascii="Arial" w:hAnsi="Arial" w:cs="Arial"/>
-          <w:b/>
-          <w:sz w:val="28"/>
-          <w:szCs w:val="28"/>
-        </w:rPr>
-        <w:t xml:space="preserve"> was my direct manager since I joined SHI </w:t>
-      </w:r>
-      <w:proofErr w:type="spellStart"/>
-      <w:r>
-        <w:rPr>
-          <w:rFonts w:ascii="Arial" w:hAnsi="Arial" w:cs="Arial"/>
-          <w:b/>
-          <w:sz w:val="28"/>
-          <w:szCs w:val="28"/>
-        </w:rPr>
-        <w:t>Inc</w:t>
-      </w:r>
-      <w:proofErr w:type="spellEnd"/>
-      <w:r>
-        <w:rPr>
-          <w:rFonts w:ascii="Arial" w:hAnsi="Arial" w:cs="Arial"/>
-          <w:b/>
-          <w:sz w:val="28"/>
-          <w:szCs w:val="28"/>
-        </w:rPr>
-        <w:t xml:space="preserve"> five years ago.</w:t>
+        <w:t>Note: Ketan was my direct manager since I joined SHI Inc five years ago.</w:t>
       </w:r>
       <w:r>
         <w:rPr>
@@ -1252,67 +1012,25 @@
           <w:szCs w:val="28"/>
         </w:rPr>
       </w:pPr>
-      <w:proofErr w:type="spellStart"/>
-      <w:r>
-        <w:rPr>
-          <w:rFonts w:ascii="Arial" w:hAnsi="Arial" w:cs="Arial"/>
-          <w:b/>
-          <w:sz w:val="28"/>
-          <w:szCs w:val="28"/>
-        </w:rPr>
-        <w:t>Uda</w:t>
-      </w:r>
-      <w:proofErr w:type="spellEnd"/>
-      <w:r>
-        <w:rPr>
-          <w:rFonts w:ascii="Arial" w:hAnsi="Arial" w:cs="Arial"/>
-          <w:b/>
-          <w:sz w:val="28"/>
-          <w:szCs w:val="28"/>
-        </w:rPr>
-        <w:t xml:space="preserve"> </w:t>
-      </w:r>
-      <w:proofErr w:type="spellStart"/>
-      <w:r>
-        <w:rPr>
-          <w:rFonts w:ascii="Arial" w:hAnsi="Arial" w:cs="Arial"/>
-          <w:b/>
-          <w:sz w:val="28"/>
-          <w:szCs w:val="28"/>
-        </w:rPr>
-        <w:t>Yeruultsengel</w:t>
-      </w:r>
-      <w:proofErr w:type="spellEnd"/>
-      <w:r>
-        <w:rPr>
-          <w:rFonts w:ascii="Arial" w:hAnsi="Arial" w:cs="Arial"/>
-          <w:b/>
-          <w:sz w:val="28"/>
-          <w:szCs w:val="28"/>
-        </w:rPr>
-        <w:t>, Software Developer</w:t>
-      </w:r>
-      <w:r>
-        <w:rPr>
-          <w:rFonts w:ascii="Arial" w:hAnsi="Arial" w:cs="Arial"/>
-          <w:b/>
-          <w:sz w:val="28"/>
-          <w:szCs w:val="28"/>
-        </w:rPr>
-        <w:br/>
-        <w:t xml:space="preserve">SHI </w:t>
-      </w:r>
-      <w:proofErr w:type="spellStart"/>
-      <w:r>
-        <w:rPr>
-          <w:rFonts w:ascii="Arial" w:hAnsi="Arial" w:cs="Arial"/>
-          <w:b/>
-          <w:sz w:val="28"/>
-          <w:szCs w:val="28"/>
-        </w:rPr>
-        <w:t>Inc</w:t>
-      </w:r>
-      <w:proofErr w:type="spellEnd"/>
+      <w:r>
+        <w:rPr>
+          <w:rFonts w:ascii="Arial" w:hAnsi="Arial" w:cs="Arial"/>
+          <w:b/>
+          <w:sz w:val="28"/>
+          <w:szCs w:val="28"/>
+        </w:rPr>
+        <w:t>Uda Yeruultsengel, Software Developer</w:t>
+      </w:r>
+      <w:r>
+        <w:rPr>
+          <w:rFonts w:ascii="Arial" w:hAnsi="Arial" w:cs="Arial"/>
+          <w:b/>
+          <w:sz w:val="28"/>
+          <w:szCs w:val="28"/>
+        </w:rPr>
+        <w:br/>
+        <w:t>SHI Inc</w:t>
+      </w:r>
       <w:r>
         <w:rPr>
           <w:rFonts w:ascii="Arial" w:hAnsi="Arial" w:cs="Arial"/>
@@ -1359,27 +1077,7 @@
           <w:szCs w:val="28"/>
         </w:rPr>
         <w:br/>
-        <w:t xml:space="preserve">Note: </w:t>
-      </w:r>
-      <w:proofErr w:type="spellStart"/>
-      <w:r>
-        <w:rPr>
-          <w:rFonts w:ascii="Arial" w:hAnsi="Arial" w:cs="Arial"/>
-          <w:b/>
-          <w:sz w:val="28"/>
-          <w:szCs w:val="28"/>
-        </w:rPr>
-        <w:t>Uda</w:t>
-      </w:r>
-      <w:proofErr w:type="spellEnd"/>
-      <w:r>
-        <w:rPr>
-          <w:rFonts w:ascii="Arial" w:hAnsi="Arial" w:cs="Arial"/>
-          <w:b/>
-          <w:sz w:val="28"/>
-          <w:szCs w:val="28"/>
-        </w:rPr>
-        <w:t xml:space="preserve"> has been working under me at SHI for the last two and a half years </w:t>
+        <w:t xml:space="preserve">Note: Uda has been working under me at SHI for the last two and a half years </w:t>
       </w:r>
       <w:r>
         <w:rPr>

</xml_diff>